<commit_message>
New format for Logism Document.
</commit_message>
<xml_diff>
--- a/csc131-computer-software-engineering/assignments/4-logism-an-android-logic-simulator/design-document/documentation.docx
+++ b/csc131-computer-software-engineering/assignments/4-logism-an-android-logic-simulator/design-document/documentation.docx
@@ -65,23 +65,13 @@
                         <w:sz w:val="24"/>
                       </w:rPr>
                     </w:pPr>
-                    <w:proofErr w:type="spellStart"/>
                     <w:r>
                       <w:rPr>
                         <w:color w:val="2E74B5" w:themeColor="accent1" w:themeShade="BF"/>
                         <w:sz w:val="24"/>
                         <w:szCs w:val="24"/>
                       </w:rPr>
-                      <w:t>CSc</w:t>
-                    </w:r>
-                    <w:proofErr w:type="spellEnd"/>
-                    <w:r>
-                      <w:rPr>
-                        <w:color w:val="2E74B5" w:themeColor="accent1" w:themeShade="BF"/>
-                        <w:sz w:val="24"/>
-                        <w:szCs w:val="24"/>
-                      </w:rPr>
-                      <w:t xml:space="preserve"> 131 Computer Software Engineering</w:t>
+                      <w:t>CSc 131 Computer Software Engineering</w:t>
                     </w:r>
                   </w:p>
                 </w:tc>
@@ -122,7 +112,6 @@
                         <w:szCs w:val="88"/>
                       </w:rPr>
                     </w:pPr>
-                    <w:proofErr w:type="spellStart"/>
                     <w:r>
                       <w:rPr>
                         <w:rFonts w:asciiTheme="majorHAnsi" w:eastAsiaTheme="majorEastAsia" w:hAnsiTheme="majorHAnsi" w:cstheme="majorBidi"/>
@@ -132,7 +121,6 @@
                       </w:rPr>
                       <w:t>LogiSim</w:t>
                     </w:r>
-                    <w:proofErr w:type="spellEnd"/>
                   </w:p>
                 </w:sdtContent>
               </w:sdt>
@@ -360,7 +348,7 @@
               <w:r>
                 <w:fldChar w:fldCharType="separate"/>
               </w:r>
-              <w:hyperlink w:anchor="_Toc19898872" w:history="1">
+              <w:hyperlink w:anchor="_Toc20091503" w:history="1">
                 <w:r>
                   <w:rPr>
                     <w:rStyle w:val="Hyperlink"/>
@@ -387,7 +375,7 @@
                     <w:noProof/>
                     <w:webHidden/>
                   </w:rPr>
-                  <w:instrText xml:space="preserve"> PAGEREF _Toc19898872 \h </w:instrText>
+                  <w:instrText xml:space="preserve"> PAGEREF _Toc20091503 \h </w:instrText>
                 </w:r>
                 <w:r>
                   <w:rPr>
@@ -434,7 +422,7 @@
                   <w:lang w:eastAsia="en-US"/>
                 </w:rPr>
               </w:pPr>
-              <w:hyperlink w:anchor="_Toc19898873" w:history="1">
+              <w:hyperlink w:anchor="_Toc20091504" w:history="1">
                 <w:r>
                   <w:rPr>
                     <w:rStyle w:val="Hyperlink"/>
@@ -479,7 +467,7 @@
                     <w:noProof/>
                     <w:webHidden/>
                   </w:rPr>
-                  <w:instrText xml:space="preserve"> PAGEREF _Toc19898873 \h </w:instrText>
+                  <w:instrText xml:space="preserve"> PAGEREF _Toc20091504 \h </w:instrText>
                 </w:r>
                 <w:r>
                   <w:rPr>
@@ -526,7 +514,7 @@
                   <w:lang w:eastAsia="en-US"/>
                 </w:rPr>
               </w:pPr>
-              <w:hyperlink w:anchor="_Toc19898874" w:history="1">
+              <w:hyperlink w:anchor="_Toc20091505" w:history="1">
                 <w:r>
                   <w:rPr>
                     <w:rStyle w:val="Hyperlink"/>
@@ -571,7 +559,7 @@
                     <w:noProof/>
                     <w:webHidden/>
                   </w:rPr>
-                  <w:instrText xml:space="preserve"> PAGEREF _Toc19898874 \h </w:instrText>
+                  <w:instrText xml:space="preserve"> PAGEREF _Toc20091505 \h </w:instrText>
                 </w:r>
                 <w:r>
                   <w:rPr>
@@ -618,7 +606,7 @@
                   <w:lang w:eastAsia="en-US"/>
                 </w:rPr>
               </w:pPr>
-              <w:hyperlink w:anchor="_Toc19898875" w:history="1">
+              <w:hyperlink w:anchor="_Toc20091506" w:history="1">
                 <w:r>
                   <w:rPr>
                     <w:rStyle w:val="Hyperlink"/>
@@ -663,7 +651,7 @@
                     <w:noProof/>
                     <w:webHidden/>
                   </w:rPr>
-                  <w:instrText xml:space="preserve"> PAGEREF _Toc19898875 \h </w:instrText>
+                  <w:instrText xml:space="preserve"> PAGEREF _Toc20091506 \h </w:instrText>
                 </w:r>
                 <w:r>
                   <w:rPr>
@@ -710,7 +698,7 @@
                   <w:lang w:eastAsia="en-US"/>
                 </w:rPr>
               </w:pPr>
-              <w:hyperlink w:anchor="_Toc19898876" w:history="1">
+              <w:hyperlink w:anchor="_Toc20091507" w:history="1">
                 <w:r>
                   <w:rPr>
                     <w:rStyle w:val="Hyperlink"/>
@@ -755,7 +743,7 @@
                     <w:noProof/>
                     <w:webHidden/>
                   </w:rPr>
-                  <w:instrText xml:space="preserve"> PAGEREF _Toc19898876 \h </w:instrText>
+                  <w:instrText xml:space="preserve"> PAGEREF _Toc20091507 \h </w:instrText>
                 </w:r>
                 <w:r>
                   <w:rPr>
@@ -802,7 +790,7 @@
                   <w:lang w:eastAsia="en-US"/>
                 </w:rPr>
               </w:pPr>
-              <w:hyperlink w:anchor="_Toc19898877" w:history="1">
+              <w:hyperlink w:anchor="_Toc20091508" w:history="1">
                 <w:r>
                   <w:rPr>
                     <w:rStyle w:val="Hyperlink"/>
@@ -847,7 +835,7 @@
                     <w:noProof/>
                     <w:webHidden/>
                   </w:rPr>
-                  <w:instrText xml:space="preserve"> PAGEREF _Toc19898877 \h </w:instrText>
+                  <w:instrText xml:space="preserve"> PAGEREF _Toc20091508 \h </w:instrText>
                 </w:r>
                 <w:r>
                   <w:rPr>
@@ -894,7 +882,7 @@
                   <w:lang w:eastAsia="en-US"/>
                 </w:rPr>
               </w:pPr>
-              <w:hyperlink w:anchor="_Toc19898878" w:history="1">
+              <w:hyperlink w:anchor="_Toc20091509" w:history="1">
                 <w:r>
                   <w:rPr>
                     <w:rStyle w:val="Hyperlink"/>
@@ -939,7 +927,7 @@
                     <w:noProof/>
                     <w:webHidden/>
                   </w:rPr>
-                  <w:instrText xml:space="preserve"> PAGEREF _Toc19898878 \h </w:instrText>
+                  <w:instrText xml:space="preserve"> PAGEREF _Toc20091509 \h </w:instrText>
                 </w:r>
                 <w:r>
                   <w:rPr>
@@ -986,7 +974,7 @@
                   <w:lang w:eastAsia="en-US"/>
                 </w:rPr>
               </w:pPr>
-              <w:hyperlink w:anchor="_Toc19898879" w:history="1">
+              <w:hyperlink w:anchor="_Toc20091510" w:history="1">
                 <w:r>
                   <w:rPr>
                     <w:rStyle w:val="Hyperlink"/>
@@ -1031,7 +1019,7 @@
                     <w:noProof/>
                     <w:webHidden/>
                   </w:rPr>
-                  <w:instrText xml:space="preserve"> PAGEREF _Toc19898879 \h </w:instrText>
+                  <w:instrText xml:space="preserve"> PAGEREF _Toc20091510 \h </w:instrText>
                 </w:r>
                 <w:r>
                   <w:rPr>
@@ -1069,10 +1057,15 @@
                   <w:tab w:val="right" w:leader="dot" w:pos="10790"/>
                 </w:tabs>
                 <w:rPr>
+                  <w:rFonts w:eastAsiaTheme="minorEastAsia"/>
                   <w:noProof/>
+                  <w:color w:val="auto"/>
+                  <w:sz w:val="22"/>
+                  <w:szCs w:val="22"/>
+                  <w:lang w:eastAsia="en-US"/>
                 </w:rPr>
               </w:pPr>
-              <w:hyperlink w:anchor="_Toc19898880" w:history="1">
+              <w:hyperlink w:anchor="_Toc20091511" w:history="1">
                 <w:r>
                   <w:rPr>
                     <w:rStyle w:val="Hyperlink"/>
@@ -1099,7 +1092,7 @@
                     <w:noProof/>
                     <w:webHidden/>
                   </w:rPr>
-                  <w:instrText xml:space="preserve"> PAGEREF _Toc19898880 \h </w:instrText>
+                  <w:instrText xml:space="preserve"> PAGEREF _Toc20091511 \h </w:instrText>
                 </w:r>
                 <w:r>
                   <w:rPr>
@@ -1120,6 +1113,906 @@
                     <w:webHidden/>
                   </w:rPr>
                   <w:t>4</w:t>
+                </w:r>
+                <w:r>
+                  <w:rPr>
+                    <w:noProof/>
+                    <w:webHidden/>
+                  </w:rPr>
+                  <w:fldChar w:fldCharType="end"/>
+                </w:r>
+              </w:hyperlink>
+            </w:p>
+            <w:p>
+              <w:pPr>
+                <w:pStyle w:val="TOC3"/>
+                <w:tabs>
+                  <w:tab w:val="right" w:leader="dot" w:pos="10790"/>
+                </w:tabs>
+                <w:rPr>
+                  <w:rFonts w:eastAsiaTheme="minorEastAsia"/>
+                  <w:noProof/>
+                  <w:color w:val="auto"/>
+                  <w:sz w:val="22"/>
+                  <w:szCs w:val="22"/>
+                  <w:lang w:eastAsia="en-US"/>
+                </w:rPr>
+              </w:pPr>
+              <w:hyperlink w:anchor="_Toc20091512" w:history="1">
+                <w:r>
+                  <w:rPr>
+                    <w:rStyle w:val="Hyperlink"/>
+                    <w:noProof/>
+                    <w:lang w:eastAsia="en-US"/>
+                  </w:rPr>
+                  <w:t>Lines/Lanes</w:t>
+                </w:r>
+                <w:r>
+                  <w:rPr>
+                    <w:noProof/>
+                    <w:webHidden/>
+                  </w:rPr>
+                  <w:tab/>
+                </w:r>
+                <w:r>
+                  <w:rPr>
+                    <w:noProof/>
+                    <w:webHidden/>
+                  </w:rPr>
+                  <w:fldChar w:fldCharType="begin"/>
+                </w:r>
+                <w:r>
+                  <w:rPr>
+                    <w:noProof/>
+                    <w:webHidden/>
+                  </w:rPr>
+                  <w:instrText xml:space="preserve"> PAGEREF _Toc20091512 \h </w:instrText>
+                </w:r>
+                <w:r>
+                  <w:rPr>
+                    <w:noProof/>
+                    <w:webHidden/>
+                  </w:rPr>
+                </w:r>
+                <w:r>
+                  <w:rPr>
+                    <w:noProof/>
+                    <w:webHidden/>
+                  </w:rPr>
+                  <w:fldChar w:fldCharType="separate"/>
+                </w:r>
+                <w:r>
+                  <w:rPr>
+                    <w:noProof/>
+                    <w:webHidden/>
+                  </w:rPr>
+                  <w:t>4</w:t>
+                </w:r>
+                <w:r>
+                  <w:rPr>
+                    <w:noProof/>
+                    <w:webHidden/>
+                  </w:rPr>
+                  <w:fldChar w:fldCharType="end"/>
+                </w:r>
+              </w:hyperlink>
+            </w:p>
+            <w:p>
+              <w:pPr>
+                <w:pStyle w:val="TOC3"/>
+                <w:tabs>
+                  <w:tab w:val="right" w:leader="dot" w:pos="10790"/>
+                </w:tabs>
+                <w:rPr>
+                  <w:rFonts w:eastAsiaTheme="minorEastAsia"/>
+                  <w:noProof/>
+                  <w:color w:val="auto"/>
+                  <w:sz w:val="22"/>
+                  <w:szCs w:val="22"/>
+                  <w:lang w:eastAsia="en-US"/>
+                </w:rPr>
+              </w:pPr>
+              <w:hyperlink w:anchor="_Toc20091513" w:history="1">
+                <w:r>
+                  <w:rPr>
+                    <w:rStyle w:val="Hyperlink"/>
+                    <w:noProof/>
+                    <w:lang w:eastAsia="en-US"/>
+                  </w:rPr>
+                  <w:t>Moving Logic Gates</w:t>
+                </w:r>
+                <w:r>
+                  <w:rPr>
+                    <w:noProof/>
+                    <w:webHidden/>
+                  </w:rPr>
+                  <w:tab/>
+                </w:r>
+                <w:r>
+                  <w:rPr>
+                    <w:noProof/>
+                    <w:webHidden/>
+                  </w:rPr>
+                  <w:fldChar w:fldCharType="begin"/>
+                </w:r>
+                <w:r>
+                  <w:rPr>
+                    <w:noProof/>
+                    <w:webHidden/>
+                  </w:rPr>
+                  <w:instrText xml:space="preserve"> PAGEREF _Toc20091513 \h </w:instrText>
+                </w:r>
+                <w:r>
+                  <w:rPr>
+                    <w:noProof/>
+                    <w:webHidden/>
+                  </w:rPr>
+                </w:r>
+                <w:r>
+                  <w:rPr>
+                    <w:noProof/>
+                    <w:webHidden/>
+                  </w:rPr>
+                  <w:fldChar w:fldCharType="separate"/>
+                </w:r>
+                <w:r>
+                  <w:rPr>
+                    <w:noProof/>
+                    <w:webHidden/>
+                  </w:rPr>
+                  <w:t>5</w:t>
+                </w:r>
+                <w:r>
+                  <w:rPr>
+                    <w:noProof/>
+                    <w:webHidden/>
+                  </w:rPr>
+                  <w:fldChar w:fldCharType="end"/>
+                </w:r>
+              </w:hyperlink>
+            </w:p>
+            <w:p>
+              <w:pPr>
+                <w:pStyle w:val="TOC3"/>
+                <w:tabs>
+                  <w:tab w:val="right" w:leader="dot" w:pos="10790"/>
+                </w:tabs>
+                <w:rPr>
+                  <w:rFonts w:eastAsiaTheme="minorEastAsia"/>
+                  <w:noProof/>
+                  <w:color w:val="auto"/>
+                  <w:sz w:val="22"/>
+                  <w:szCs w:val="22"/>
+                  <w:lang w:eastAsia="en-US"/>
+                </w:rPr>
+              </w:pPr>
+              <w:hyperlink w:anchor="_Toc20091514" w:history="1">
+                <w:r>
+                  <w:rPr>
+                    <w:rStyle w:val="Hyperlink"/>
+                    <w:noProof/>
+                  </w:rPr>
+                  <w:t>Circuit Line color and Node Points</w:t>
+                </w:r>
+                <w:r>
+                  <w:rPr>
+                    <w:noProof/>
+                    <w:webHidden/>
+                  </w:rPr>
+                  <w:tab/>
+                </w:r>
+                <w:r>
+                  <w:rPr>
+                    <w:noProof/>
+                    <w:webHidden/>
+                  </w:rPr>
+                  <w:fldChar w:fldCharType="begin"/>
+                </w:r>
+                <w:r>
+                  <w:rPr>
+                    <w:noProof/>
+                    <w:webHidden/>
+                  </w:rPr>
+                  <w:instrText xml:space="preserve"> PAGEREF _Toc20091514 \h </w:instrText>
+                </w:r>
+                <w:r>
+                  <w:rPr>
+                    <w:noProof/>
+                    <w:webHidden/>
+                  </w:rPr>
+                </w:r>
+                <w:r>
+                  <w:rPr>
+                    <w:noProof/>
+                    <w:webHidden/>
+                  </w:rPr>
+                  <w:fldChar w:fldCharType="separate"/>
+                </w:r>
+                <w:r>
+                  <w:rPr>
+                    <w:noProof/>
+                    <w:webHidden/>
+                  </w:rPr>
+                  <w:t>5</w:t>
+                </w:r>
+                <w:r>
+                  <w:rPr>
+                    <w:noProof/>
+                    <w:webHidden/>
+                  </w:rPr>
+                  <w:fldChar w:fldCharType="end"/>
+                </w:r>
+              </w:hyperlink>
+            </w:p>
+            <w:p>
+              <w:pPr>
+                <w:pStyle w:val="TOC1"/>
+                <w:tabs>
+                  <w:tab w:val="right" w:leader="dot" w:pos="10790"/>
+                </w:tabs>
+                <w:rPr>
+                  <w:rFonts w:eastAsiaTheme="minorEastAsia"/>
+                  <w:noProof/>
+                  <w:color w:val="auto"/>
+                  <w:sz w:val="22"/>
+                  <w:szCs w:val="22"/>
+                  <w:lang w:eastAsia="en-US"/>
+                </w:rPr>
+              </w:pPr>
+              <w:hyperlink w:anchor="_Toc20091515" w:history="1">
+                <w:r>
+                  <w:rPr>
+                    <w:rStyle w:val="Hyperlink"/>
+                    <w:noProof/>
+                  </w:rPr>
+                  <w:t>Change Log</w:t>
+                </w:r>
+                <w:r>
+                  <w:rPr>
+                    <w:noProof/>
+                    <w:webHidden/>
+                  </w:rPr>
+                  <w:tab/>
+                </w:r>
+                <w:r>
+                  <w:rPr>
+                    <w:noProof/>
+                    <w:webHidden/>
+                  </w:rPr>
+                  <w:fldChar w:fldCharType="begin"/>
+                </w:r>
+                <w:r>
+                  <w:rPr>
+                    <w:noProof/>
+                    <w:webHidden/>
+                  </w:rPr>
+                  <w:instrText xml:space="preserve"> PAGEREF _Toc20091515 \h </w:instrText>
+                </w:r>
+                <w:r>
+                  <w:rPr>
+                    <w:noProof/>
+                    <w:webHidden/>
+                  </w:rPr>
+                </w:r>
+                <w:r>
+                  <w:rPr>
+                    <w:noProof/>
+                    <w:webHidden/>
+                  </w:rPr>
+                  <w:fldChar w:fldCharType="separate"/>
+                </w:r>
+                <w:r>
+                  <w:rPr>
+                    <w:noProof/>
+                    <w:webHidden/>
+                  </w:rPr>
+                  <w:t>5</w:t>
+                </w:r>
+                <w:r>
+                  <w:rPr>
+                    <w:noProof/>
+                    <w:webHidden/>
+                  </w:rPr>
+                  <w:fldChar w:fldCharType="end"/>
+                </w:r>
+              </w:hyperlink>
+            </w:p>
+            <w:p>
+              <w:pPr>
+                <w:pStyle w:val="TOC2"/>
+                <w:tabs>
+                  <w:tab w:val="left" w:pos="660"/>
+                  <w:tab w:val="right" w:leader="dot" w:pos="10790"/>
+                </w:tabs>
+                <w:rPr>
+                  <w:rFonts w:eastAsiaTheme="minorEastAsia"/>
+                  <w:noProof/>
+                  <w:color w:val="auto"/>
+                  <w:sz w:val="22"/>
+                  <w:szCs w:val="22"/>
+                  <w:lang w:eastAsia="en-US"/>
+                </w:rPr>
+              </w:pPr>
+              <w:hyperlink w:anchor="_Toc20091516" w:history="1">
+                <w:r>
+                  <w:rPr>
+                    <w:rStyle w:val="Hyperlink"/>
+                    <w:noProof/>
+                  </w:rPr>
+                  <w:t>1.</w:t>
+                </w:r>
+                <w:r>
+                  <w:rPr>
+                    <w:rFonts w:eastAsiaTheme="minorEastAsia"/>
+                    <w:noProof/>
+                    <w:color w:val="auto"/>
+                    <w:sz w:val="22"/>
+                    <w:szCs w:val="22"/>
+                    <w:lang w:eastAsia="en-US"/>
+                  </w:rPr>
+                  <w:tab/>
+                </w:r>
+                <w:r>
+                  <w:rPr>
+                    <w:rStyle w:val="Hyperlink"/>
+                    <w:noProof/>
+                  </w:rPr>
+                  <w:t>When</w:t>
+                </w:r>
+                <w:r>
+                  <w:rPr>
+                    <w:noProof/>
+                    <w:webHidden/>
+                  </w:rPr>
+                  <w:tab/>
+                </w:r>
+                <w:r>
+                  <w:rPr>
+                    <w:noProof/>
+                    <w:webHidden/>
+                  </w:rPr>
+                  <w:fldChar w:fldCharType="begin"/>
+                </w:r>
+                <w:r>
+                  <w:rPr>
+                    <w:noProof/>
+                    <w:webHidden/>
+                  </w:rPr>
+                  <w:instrText xml:space="preserve"> PAGEREF _Toc20091516 \h </w:instrText>
+                </w:r>
+                <w:r>
+                  <w:rPr>
+                    <w:noProof/>
+                    <w:webHidden/>
+                  </w:rPr>
+                </w:r>
+                <w:r>
+                  <w:rPr>
+                    <w:noProof/>
+                    <w:webHidden/>
+                  </w:rPr>
+                  <w:fldChar w:fldCharType="separate"/>
+                </w:r>
+                <w:r>
+                  <w:rPr>
+                    <w:noProof/>
+                    <w:webHidden/>
+                  </w:rPr>
+                  <w:t>6</w:t>
+                </w:r>
+                <w:r>
+                  <w:rPr>
+                    <w:noProof/>
+                    <w:webHidden/>
+                  </w:rPr>
+                  <w:fldChar w:fldCharType="end"/>
+                </w:r>
+              </w:hyperlink>
+            </w:p>
+            <w:p>
+              <w:pPr>
+                <w:pStyle w:val="TOC2"/>
+                <w:tabs>
+                  <w:tab w:val="left" w:pos="660"/>
+                  <w:tab w:val="right" w:leader="dot" w:pos="10790"/>
+                </w:tabs>
+                <w:rPr>
+                  <w:rFonts w:eastAsiaTheme="minorEastAsia"/>
+                  <w:noProof/>
+                  <w:color w:val="auto"/>
+                  <w:sz w:val="22"/>
+                  <w:szCs w:val="22"/>
+                  <w:lang w:eastAsia="en-US"/>
+                </w:rPr>
+              </w:pPr>
+              <w:hyperlink w:anchor="_Toc20091517" w:history="1">
+                <w:r>
+                  <w:rPr>
+                    <w:rStyle w:val="Hyperlink"/>
+                    <w:noProof/>
+                  </w:rPr>
+                  <w:t>2.</w:t>
+                </w:r>
+                <w:r>
+                  <w:rPr>
+                    <w:rFonts w:eastAsiaTheme="minorEastAsia"/>
+                    <w:noProof/>
+                    <w:color w:val="auto"/>
+                    <w:sz w:val="22"/>
+                    <w:szCs w:val="22"/>
+                    <w:lang w:eastAsia="en-US"/>
+                  </w:rPr>
+                  <w:tab/>
+                </w:r>
+                <w:r>
+                  <w:rPr>
+                    <w:rStyle w:val="Hyperlink"/>
+                    <w:noProof/>
+                  </w:rPr>
+                  <w:t>Who</w:t>
+                </w:r>
+                <w:r>
+                  <w:rPr>
+                    <w:noProof/>
+                    <w:webHidden/>
+                  </w:rPr>
+                  <w:tab/>
+                </w:r>
+                <w:r>
+                  <w:rPr>
+                    <w:noProof/>
+                    <w:webHidden/>
+                  </w:rPr>
+                  <w:fldChar w:fldCharType="begin"/>
+                </w:r>
+                <w:r>
+                  <w:rPr>
+                    <w:noProof/>
+                    <w:webHidden/>
+                  </w:rPr>
+                  <w:instrText xml:space="preserve"> PAGEREF _Toc20091517 \h </w:instrText>
+                </w:r>
+                <w:r>
+                  <w:rPr>
+                    <w:noProof/>
+                    <w:webHidden/>
+                  </w:rPr>
+                </w:r>
+                <w:r>
+                  <w:rPr>
+                    <w:noProof/>
+                    <w:webHidden/>
+                  </w:rPr>
+                  <w:fldChar w:fldCharType="separate"/>
+                </w:r>
+                <w:r>
+                  <w:rPr>
+                    <w:noProof/>
+                    <w:webHidden/>
+                  </w:rPr>
+                  <w:t>6</w:t>
+                </w:r>
+                <w:r>
+                  <w:rPr>
+                    <w:noProof/>
+                    <w:webHidden/>
+                  </w:rPr>
+                  <w:fldChar w:fldCharType="end"/>
+                </w:r>
+              </w:hyperlink>
+            </w:p>
+            <w:p>
+              <w:pPr>
+                <w:pStyle w:val="TOC2"/>
+                <w:tabs>
+                  <w:tab w:val="left" w:pos="660"/>
+                  <w:tab w:val="right" w:leader="dot" w:pos="10790"/>
+                </w:tabs>
+                <w:rPr>
+                  <w:rFonts w:eastAsiaTheme="minorEastAsia"/>
+                  <w:noProof/>
+                  <w:color w:val="auto"/>
+                  <w:sz w:val="22"/>
+                  <w:szCs w:val="22"/>
+                  <w:lang w:eastAsia="en-US"/>
+                </w:rPr>
+              </w:pPr>
+              <w:hyperlink w:anchor="_Toc20091518" w:history="1">
+                <w:r>
+                  <w:rPr>
+                    <w:rStyle w:val="Hyperlink"/>
+                    <w:noProof/>
+                  </w:rPr>
+                  <w:t>3.</w:t>
+                </w:r>
+                <w:r>
+                  <w:rPr>
+                    <w:rFonts w:eastAsiaTheme="minorEastAsia"/>
+                    <w:noProof/>
+                    <w:color w:val="auto"/>
+                    <w:sz w:val="22"/>
+                    <w:szCs w:val="22"/>
+                    <w:lang w:eastAsia="en-US"/>
+                  </w:rPr>
+                  <w:tab/>
+                </w:r>
+                <w:r>
+                  <w:rPr>
+                    <w:rStyle w:val="Hyperlink"/>
+                    <w:noProof/>
+                  </w:rPr>
+                  <w:t>What</w:t>
+                </w:r>
+                <w:r>
+                  <w:rPr>
+                    <w:noProof/>
+                    <w:webHidden/>
+                  </w:rPr>
+                  <w:tab/>
+                </w:r>
+                <w:r>
+                  <w:rPr>
+                    <w:noProof/>
+                    <w:webHidden/>
+                  </w:rPr>
+                  <w:fldChar w:fldCharType="begin"/>
+                </w:r>
+                <w:r>
+                  <w:rPr>
+                    <w:noProof/>
+                    <w:webHidden/>
+                  </w:rPr>
+                  <w:instrText xml:space="preserve"> PAGEREF _Toc20091518 \h </w:instrText>
+                </w:r>
+                <w:r>
+                  <w:rPr>
+                    <w:noProof/>
+                    <w:webHidden/>
+                  </w:rPr>
+                </w:r>
+                <w:r>
+                  <w:rPr>
+                    <w:noProof/>
+                    <w:webHidden/>
+                  </w:rPr>
+                  <w:fldChar w:fldCharType="separate"/>
+                </w:r>
+                <w:r>
+                  <w:rPr>
+                    <w:noProof/>
+                    <w:webHidden/>
+                  </w:rPr>
+                  <w:t>6</w:t>
+                </w:r>
+                <w:r>
+                  <w:rPr>
+                    <w:noProof/>
+                    <w:webHidden/>
+                  </w:rPr>
+                  <w:fldChar w:fldCharType="end"/>
+                </w:r>
+              </w:hyperlink>
+            </w:p>
+            <w:p>
+              <w:pPr>
+                <w:pStyle w:val="TOC2"/>
+                <w:tabs>
+                  <w:tab w:val="left" w:pos="660"/>
+                  <w:tab w:val="right" w:leader="dot" w:pos="10790"/>
+                </w:tabs>
+                <w:rPr>
+                  <w:rFonts w:eastAsiaTheme="minorEastAsia"/>
+                  <w:noProof/>
+                  <w:color w:val="auto"/>
+                  <w:sz w:val="22"/>
+                  <w:szCs w:val="22"/>
+                  <w:lang w:eastAsia="en-US"/>
+                </w:rPr>
+              </w:pPr>
+              <w:hyperlink w:anchor="_Toc20091519" w:history="1">
+                <w:r>
+                  <w:rPr>
+                    <w:rStyle w:val="Hyperlink"/>
+                    <w:noProof/>
+                  </w:rPr>
+                  <w:t>4.</w:t>
+                </w:r>
+                <w:r>
+                  <w:rPr>
+                    <w:rFonts w:eastAsiaTheme="minorEastAsia"/>
+                    <w:noProof/>
+                    <w:color w:val="auto"/>
+                    <w:sz w:val="22"/>
+                    <w:szCs w:val="22"/>
+                    <w:lang w:eastAsia="en-US"/>
+                  </w:rPr>
+                  <w:tab/>
+                </w:r>
+                <w:r>
+                  <w:rPr>
+                    <w:rStyle w:val="Hyperlink"/>
+                    <w:noProof/>
+                  </w:rPr>
+                  <w:t>Description</w:t>
+                </w:r>
+                <w:r>
+                  <w:rPr>
+                    <w:noProof/>
+                    <w:webHidden/>
+                  </w:rPr>
+                  <w:tab/>
+                </w:r>
+                <w:r>
+                  <w:rPr>
+                    <w:noProof/>
+                    <w:webHidden/>
+                  </w:rPr>
+                  <w:fldChar w:fldCharType="begin"/>
+                </w:r>
+                <w:r>
+                  <w:rPr>
+                    <w:noProof/>
+                    <w:webHidden/>
+                  </w:rPr>
+                  <w:instrText xml:space="preserve"> PAGEREF _Toc20091519 \h </w:instrText>
+                </w:r>
+                <w:r>
+                  <w:rPr>
+                    <w:noProof/>
+                    <w:webHidden/>
+                  </w:rPr>
+                </w:r>
+                <w:r>
+                  <w:rPr>
+                    <w:noProof/>
+                    <w:webHidden/>
+                  </w:rPr>
+                  <w:fldChar w:fldCharType="separate"/>
+                </w:r>
+                <w:r>
+                  <w:rPr>
+                    <w:noProof/>
+                    <w:webHidden/>
+                  </w:rPr>
+                  <w:t>6</w:t>
+                </w:r>
+                <w:r>
+                  <w:rPr>
+                    <w:noProof/>
+                    <w:webHidden/>
+                  </w:rPr>
+                  <w:fldChar w:fldCharType="end"/>
+                </w:r>
+              </w:hyperlink>
+            </w:p>
+            <w:p>
+              <w:pPr>
+                <w:pStyle w:val="TOC2"/>
+                <w:tabs>
+                  <w:tab w:val="left" w:pos="660"/>
+                  <w:tab w:val="right" w:leader="dot" w:pos="10790"/>
+                </w:tabs>
+                <w:rPr>
+                  <w:rFonts w:eastAsiaTheme="minorEastAsia"/>
+                  <w:noProof/>
+                  <w:color w:val="auto"/>
+                  <w:sz w:val="22"/>
+                  <w:szCs w:val="22"/>
+                  <w:lang w:eastAsia="en-US"/>
+                </w:rPr>
+              </w:pPr>
+              <w:hyperlink w:anchor="_Toc20091520" w:history="1">
+                <w:r>
+                  <w:rPr>
+                    <w:rStyle w:val="Hyperlink"/>
+                    <w:noProof/>
+                  </w:rPr>
+                  <w:t>5.</w:t>
+                </w:r>
+                <w:r>
+                  <w:rPr>
+                    <w:rFonts w:eastAsiaTheme="minorEastAsia"/>
+                    <w:noProof/>
+                    <w:color w:val="auto"/>
+                    <w:sz w:val="22"/>
+                    <w:szCs w:val="22"/>
+                    <w:lang w:eastAsia="en-US"/>
+                  </w:rPr>
+                  <w:tab/>
+                </w:r>
+                <w:r>
+                  <w:rPr>
+                    <w:rStyle w:val="Hyperlink"/>
+                    <w:noProof/>
+                  </w:rPr>
+                  <w:t>Published Version</w:t>
+                </w:r>
+                <w:r>
+                  <w:rPr>
+                    <w:noProof/>
+                    <w:webHidden/>
+                  </w:rPr>
+                  <w:tab/>
+                </w:r>
+                <w:r>
+                  <w:rPr>
+                    <w:noProof/>
+                    <w:webHidden/>
+                  </w:rPr>
+                  <w:fldChar w:fldCharType="begin"/>
+                </w:r>
+                <w:r>
+                  <w:rPr>
+                    <w:noProof/>
+                    <w:webHidden/>
+                  </w:rPr>
+                  <w:instrText xml:space="preserve"> PAGEREF _Toc20091520 \h </w:instrText>
+                </w:r>
+                <w:r>
+                  <w:rPr>
+                    <w:noProof/>
+                    <w:webHidden/>
+                  </w:rPr>
+                </w:r>
+                <w:r>
+                  <w:rPr>
+                    <w:noProof/>
+                    <w:webHidden/>
+                  </w:rPr>
+                  <w:fldChar w:fldCharType="separate"/>
+                </w:r>
+                <w:r>
+                  <w:rPr>
+                    <w:noProof/>
+                    <w:webHidden/>
+                  </w:rPr>
+                  <w:t>6</w:t>
+                </w:r>
+                <w:r>
+                  <w:rPr>
+                    <w:noProof/>
+                    <w:webHidden/>
+                  </w:rPr>
+                  <w:fldChar w:fldCharType="end"/>
+                </w:r>
+              </w:hyperlink>
+            </w:p>
+            <w:p>
+              <w:pPr>
+                <w:pStyle w:val="TOC3"/>
+                <w:tabs>
+                  <w:tab w:val="right" w:leader="dot" w:pos="10790"/>
+                </w:tabs>
+                <w:rPr>
+                  <w:rFonts w:eastAsiaTheme="minorEastAsia"/>
+                  <w:noProof/>
+                  <w:color w:val="auto"/>
+                  <w:sz w:val="22"/>
+                  <w:szCs w:val="22"/>
+                  <w:lang w:eastAsia="en-US"/>
+                </w:rPr>
+              </w:pPr>
+              <w:hyperlink w:anchor="_Toc20091521" w:history="1">
+                <w:r>
+                  <w:rPr>
+                    <w:rStyle w:val="Hyperlink"/>
+                    <w:noProof/>
+                  </w:rPr>
+                  <w:t>Summary</w:t>
+                </w:r>
+                <w:r>
+                  <w:rPr>
+                    <w:noProof/>
+                    <w:webHidden/>
+                  </w:rPr>
+                  <w:tab/>
+                </w:r>
+                <w:r>
+                  <w:rPr>
+                    <w:noProof/>
+                    <w:webHidden/>
+                  </w:rPr>
+                  <w:fldChar w:fldCharType="begin"/>
+                </w:r>
+                <w:r>
+                  <w:rPr>
+                    <w:noProof/>
+                    <w:webHidden/>
+                  </w:rPr>
+                  <w:instrText xml:space="preserve"> PAGEREF _Toc20091521 \h </w:instrText>
+                </w:r>
+                <w:r>
+                  <w:rPr>
+                    <w:noProof/>
+                    <w:webHidden/>
+                  </w:rPr>
+                </w:r>
+                <w:r>
+                  <w:rPr>
+                    <w:noProof/>
+                    <w:webHidden/>
+                  </w:rPr>
+                  <w:fldChar w:fldCharType="separate"/>
+                </w:r>
+                <w:r>
+                  <w:rPr>
+                    <w:noProof/>
+                    <w:webHidden/>
+                  </w:rPr>
+                  <w:t>6</w:t>
+                </w:r>
+                <w:r>
+                  <w:rPr>
+                    <w:noProof/>
+                    <w:webHidden/>
+                  </w:rPr>
+                  <w:fldChar w:fldCharType="end"/>
+                </w:r>
+              </w:hyperlink>
+            </w:p>
+            <w:p>
+              <w:pPr>
+                <w:pStyle w:val="TOC1"/>
+                <w:tabs>
+                  <w:tab w:val="right" w:leader="dot" w:pos="10790"/>
+                </w:tabs>
+                <w:rPr>
+                  <w:rFonts w:eastAsiaTheme="minorEastAsia"/>
+                  <w:noProof/>
+                  <w:color w:val="auto"/>
+                  <w:sz w:val="22"/>
+                  <w:szCs w:val="22"/>
+                  <w:lang w:eastAsia="en-US"/>
+                </w:rPr>
+              </w:pPr>
+              <w:hyperlink w:anchor="_Toc20091522" w:history="1">
+                <w:r>
+                  <w:rPr>
+                    <w:rStyle w:val="Hyperlink"/>
+                    <w:noProof/>
+                  </w:rPr>
+                  <w:t>Change Log Table</w:t>
+                </w:r>
+                <w:r>
+                  <w:rPr>
+                    <w:noProof/>
+                    <w:webHidden/>
+                  </w:rPr>
+                  <w:tab/>
+                </w:r>
+                <w:r>
+                  <w:rPr>
+                    <w:noProof/>
+                    <w:webHidden/>
+                  </w:rPr>
+                  <w:fldChar w:fldCharType="begin"/>
+                </w:r>
+                <w:r>
+                  <w:rPr>
+                    <w:noProof/>
+                    <w:webHidden/>
+                  </w:rPr>
+                  <w:instrText xml:space="preserve"> PAGEREF _Toc20091522 \h </w:instrText>
+                </w:r>
+                <w:r>
+                  <w:rPr>
+                    <w:noProof/>
+                    <w:webHidden/>
+                  </w:rPr>
+                </w:r>
+                <w:r>
+                  <w:rPr>
+                    <w:noProof/>
+                    <w:webHidden/>
+                  </w:rPr>
+                  <w:fldChar w:fldCharType="separate"/>
+                </w:r>
+                <w:r>
+                  <w:rPr>
+                    <w:noProof/>
+                    <w:webHidden/>
+                  </w:rPr>
+                  <w:t>7</w:t>
                 </w:r>
                 <w:r>
                   <w:rPr>
@@ -1156,131 +2049,17 @@
         </w:p>
         <w:p>
           <w:pPr>
-            <w:pStyle w:val="TOCHeading"/>
-          </w:pPr>
-        </w:p>
-        <w:p>
-          <w:pPr>
             <w:rPr>
+              <w:rFonts w:asciiTheme="majorHAnsi" w:eastAsiaTheme="majorEastAsia" w:hAnsiTheme="majorHAnsi" w:cstheme="majorBidi"/>
+              <w:color w:val="2E74B5" w:themeColor="accent1" w:themeShade="BF"/>
+              <w:sz w:val="32"/>
+              <w:szCs w:val="32"/>
               <w:lang w:eastAsia="en-US"/>
             </w:rPr>
           </w:pPr>
-        </w:p>
-        <w:p>
-          <w:pPr>
-            <w:rPr>
-              <w:lang w:eastAsia="en-US"/>
-            </w:rPr>
-          </w:pPr>
-        </w:p>
-        <w:p>
-          <w:pPr>
-            <w:rPr>
-              <w:lang w:eastAsia="en-US"/>
-            </w:rPr>
-          </w:pPr>
-        </w:p>
-        <w:p>
-          <w:pPr>
-            <w:rPr>
-              <w:lang w:eastAsia="en-US"/>
-            </w:rPr>
-          </w:pPr>
-        </w:p>
-        <w:p>
-          <w:pPr>
-            <w:rPr>
-              <w:lang w:eastAsia="en-US"/>
-            </w:rPr>
-          </w:pPr>
-        </w:p>
-        <w:p>
-          <w:pPr>
-            <w:rPr>
-              <w:lang w:eastAsia="en-US"/>
-            </w:rPr>
-          </w:pPr>
-        </w:p>
-        <w:p>
-          <w:pPr>
-            <w:rPr>
-              <w:lang w:eastAsia="en-US"/>
-            </w:rPr>
-          </w:pPr>
-        </w:p>
-        <w:p>
-          <w:pPr>
-            <w:rPr>
-              <w:lang w:eastAsia="en-US"/>
-            </w:rPr>
-          </w:pPr>
-        </w:p>
-        <w:p>
-          <w:pPr>
-            <w:rPr>
-              <w:lang w:eastAsia="en-US"/>
-            </w:rPr>
-          </w:pPr>
-        </w:p>
-        <w:p>
-          <w:pPr>
-            <w:rPr>
-              <w:lang w:eastAsia="en-US"/>
-            </w:rPr>
-          </w:pPr>
-        </w:p>
-        <w:p>
-          <w:pPr>
-            <w:rPr>
-              <w:lang w:eastAsia="en-US"/>
-            </w:rPr>
-          </w:pPr>
-        </w:p>
-        <w:p>
-          <w:pPr>
-            <w:rPr>
-              <w:lang w:eastAsia="en-US"/>
-            </w:rPr>
-          </w:pPr>
-        </w:p>
-        <w:p>
-          <w:pPr>
-            <w:rPr>
-              <w:lang w:eastAsia="en-US"/>
-            </w:rPr>
-          </w:pPr>
-        </w:p>
-        <w:p>
-          <w:pPr>
-            <w:rPr>
-              <w:lang w:eastAsia="en-US"/>
-            </w:rPr>
-          </w:pPr>
-        </w:p>
-        <w:p>
-          <w:pPr>
-            <w:rPr>
-              <w:lang w:eastAsia="en-US"/>
-            </w:rPr>
-          </w:pPr>
-        </w:p>
-        <w:p>
-          <w:pPr>
-            <w:rPr>
-              <w:lang w:eastAsia="en-US"/>
-            </w:rPr>
-          </w:pPr>
-        </w:p>
-        <w:p>
-          <w:pPr>
-            <w:rPr>
-              <w:rFonts w:asciiTheme="majorHAnsi" w:eastAsiaTheme="majorEastAsia" w:hAnsiTheme="majorHAnsi" w:cstheme="majorBidi"/>
-              <w:caps/>
-              <w:color w:val="1F4E79" w:themeColor="accent1" w:themeShade="80"/>
-              <w:kern w:val="28"/>
-              <w:sz w:val="38"/>
-            </w:rPr>
-          </w:pPr>
+          <w:r>
+            <w:br w:type="page"/>
+          </w:r>
         </w:p>
       </w:sdtContent>
     </w:sdt>
@@ -1294,8 +2073,6 @@
       </w:r>
       <w:r>
         <w:br/>
-      </w:r>
-      <w:r>
         <w:t>Logisim Design</w:t>
       </w:r>
     </w:p>
@@ -1307,8 +2084,7 @@
         <w:t>9/19/2019 – Version 2.0</w:t>
       </w:r>
     </w:p>
-    <w:p/>
-    <w:bookmarkStart w:id="0" w:name="_Toc19898872"/>
+    <w:bookmarkStart w:id="0" w:name="_Toc20091503"/>
     <w:p>
       <w:pPr>
         <w:pStyle w:val="Heading1"/>
@@ -1334,7 +2110,7 @@
       </w:sdt>
       <w:bookmarkEnd w:id="0"/>
     </w:p>
-    <w:bookmarkStart w:id="1" w:name="_Toc19898873"/>
+    <w:bookmarkStart w:id="1" w:name="_Toc20091504"/>
     <w:p>
       <w:pPr>
         <w:pStyle w:val="Heading2"/>
@@ -1997,7 +2773,7 @@
       </w:tr>
     </w:tbl>
     <w:p/>
-    <w:bookmarkStart w:id="2" w:name="_Toc19898874"/>
+    <w:bookmarkStart w:id="2" w:name="_Toc20091505"/>
     <w:p>
       <w:pPr>
         <w:pStyle w:val="Heading2"/>
@@ -2681,46 +3457,14 @@
                 <w:i w:val="0"/>
                 <w:iCs w:val="0"/>
               </w:rPr>
-              <w:t xml:space="preserve">This project will encompass topics and lessons learned in </w:t>
-            </w:r>
-            <w:proofErr w:type="spellStart"/>
-            <w:r>
-              <w:rPr>
-                <w:i w:val="0"/>
-                <w:iCs w:val="0"/>
-              </w:rPr>
-              <w:t>CSc</w:t>
-            </w:r>
-            <w:proofErr w:type="spellEnd"/>
-            <w:r>
-              <w:rPr>
-                <w:i w:val="0"/>
-                <w:iCs w:val="0"/>
-              </w:rPr>
-              <w:t xml:space="preserve"> 131 - Computer Software Engineering.  In </w:t>
-            </w:r>
-            <w:proofErr w:type="spellStart"/>
-            <w:r>
-              <w:rPr>
-                <w:i w:val="0"/>
-                <w:iCs w:val="0"/>
-              </w:rPr>
-              <w:t>CSc</w:t>
-            </w:r>
-            <w:proofErr w:type="spellEnd"/>
-            <w:r>
-              <w:rPr>
-                <w:i w:val="0"/>
-                <w:iCs w:val="0"/>
-              </w:rPr>
-              <w:t xml:space="preserve"> 131 we will learn the Principles of Software Engineering covering the software development life cycle, including software requirements engineering (elicitation, modeling, analysis and specification), software design, software implementation and testing. Main topics include various software development process models, method and techniques for specifying requirements, architectural and detailed design specification, prototyping, top-down and bottom-up software implementation and testing. Topics also include project management, project documentation and the development of communication skills through written documentation and oral presentation.</w:t>
+              <w:t>This project will encompass topics and lessons learned in CSc 131 - Computer Software Engineering.  In CSc 131 we will learn the Principles of Software Engineering covering the software development life cycle, including software requirements engineering (elicitation, modeling, analysis and specification), software design, software implementation and testing. Main topics include various software development process models, method and techniques for specifying requirements, architectural and detailed design specification, prototyping, top-down and bottom-up software implementation and testing. Topics also include project management, project documentation and the development of communication skills through written documentation and oral presentation.</w:t>
             </w:r>
           </w:p>
         </w:tc>
       </w:tr>
     </w:tbl>
     <w:p/>
-    <w:bookmarkStart w:id="3" w:name="_Toc19898875"/>
+    <w:bookmarkStart w:id="3" w:name="_Toc20091506"/>
     <w:p>
       <w:pPr>
         <w:pStyle w:val="Heading2"/>
@@ -3509,7 +4253,6 @@
                 <w:sz w:val="16"/>
                 <w:szCs w:val="16"/>
               </w:rPr>
-              <w:lastRenderedPageBreak/>
               <w:t>9.</w:t>
             </w:r>
             <w:r>
@@ -3536,6 +4279,7 @@
                 <w:sz w:val="16"/>
                 <w:szCs w:val="16"/>
               </w:rPr>
+              <w:lastRenderedPageBreak/>
               <w:t>10.</w:t>
             </w:r>
             <w:r>
@@ -3678,7 +4422,7 @@
         </w:drawing>
       </w:r>
     </w:p>
-    <w:bookmarkStart w:id="4" w:name="_Toc19898876" w:displacedByCustomXml="next"/>
+    <w:bookmarkStart w:id="4" w:name="_Toc20091507" w:displacedByCustomXml="next"/>
     <w:sdt>
       <w:sdtPr>
         <w:alias w:val="Affected Business Processes or Systems:"/>
@@ -4316,7 +5060,7 @@
       </w:tr>
     </w:tbl>
     <w:p/>
-    <w:bookmarkStart w:id="5" w:name="_Toc19898877" w:displacedByCustomXml="next"/>
+    <w:bookmarkStart w:id="5" w:name="_Toc20091508" w:displacedByCustomXml="next"/>
     <w:sdt>
       <w:sdtPr>
         <w:alias w:val="Specific Exclusions from Scope:"/>
@@ -4988,7 +5732,7 @@
       </w:tr>
     </w:tbl>
     <w:p/>
-    <w:bookmarkStart w:id="6" w:name="_Toc19898878" w:displacedByCustomXml="next"/>
+    <w:bookmarkStart w:id="6" w:name="_Toc20091509" w:displacedByCustomXml="next"/>
     <w:sdt>
       <w:sdtPr>
         <w:alias w:val="High-Level Timeline/Schedule:"/>
@@ -5699,21 +6443,12 @@
                       <w:iCs w:val="0"/>
                     </w:rPr>
                   </w:pPr>
-                  <w:proofErr w:type="spellStart"/>
                   <w:r>
                     <w:rPr>
                       <w:i w:val="0"/>
                       <w:iCs w:val="0"/>
                     </w:rPr>
-                    <w:t>LogiSim</w:t>
-                  </w:r>
-                  <w:proofErr w:type="spellEnd"/>
-                  <w:r>
-                    <w:rPr>
-                      <w:i w:val="0"/>
-                      <w:iCs w:val="0"/>
-                    </w:rPr>
-                    <w:t xml:space="preserve"> - Sprint 1</w:t>
+                    <w:t>LogiSim - Sprint 1</w:t>
                   </w:r>
                 </w:p>
               </w:tc>
@@ -5813,21 +6548,12 @@
                       <w:iCs w:val="0"/>
                     </w:rPr>
                   </w:pPr>
-                  <w:proofErr w:type="spellStart"/>
                   <w:r>
                     <w:rPr>
                       <w:i w:val="0"/>
                       <w:iCs w:val="0"/>
                     </w:rPr>
-                    <w:t>LogiSim</w:t>
-                  </w:r>
-                  <w:proofErr w:type="spellEnd"/>
-                  <w:r>
-                    <w:rPr>
-                      <w:i w:val="0"/>
-                      <w:iCs w:val="0"/>
-                    </w:rPr>
-                    <w:t xml:space="preserve"> - Sprint </w:t>
+                    <w:t xml:space="preserve">LogiSim - Sprint </w:t>
                   </w:r>
                   <w:r>
                     <w:rPr>
@@ -5913,21 +6639,12 @@
                       <w:iCs w:val="0"/>
                     </w:rPr>
                   </w:pPr>
-                  <w:proofErr w:type="spellStart"/>
                   <w:r>
                     <w:rPr>
                       <w:i w:val="0"/>
                       <w:iCs w:val="0"/>
                     </w:rPr>
-                    <w:t>LogiSim</w:t>
-                  </w:r>
-                  <w:proofErr w:type="spellEnd"/>
-                  <w:r>
-                    <w:rPr>
-                      <w:i w:val="0"/>
-                      <w:iCs w:val="0"/>
-                    </w:rPr>
-                    <w:t xml:space="preserve"> - Sprint </w:t>
+                    <w:t xml:space="preserve">LogiSim - Sprint </w:t>
                   </w:r>
                   <w:r>
                     <w:rPr>
@@ -6070,12 +6787,11 @@
       <w:pPr>
         <w:pStyle w:val="Heading2"/>
       </w:pPr>
-      <w:bookmarkStart w:id="7" w:name="_Toc19898879"/>
-      <w:proofErr w:type="spellStart"/>
+      <w:bookmarkStart w:id="7" w:name="_Toc20091510"/>
       <w:r>
+        <w:lastRenderedPageBreak/>
         <w:t>LogiSim</w:t>
       </w:r>
-      <w:proofErr w:type="spellEnd"/>
       <w:r>
         <w:t xml:space="preserve"> Design</w:t>
       </w:r>
@@ -6085,7 +6801,7 @@
       <w:pPr>
         <w:pStyle w:val="Heading3"/>
       </w:pPr>
-      <w:bookmarkStart w:id="8" w:name="_Toc19898880"/>
+      <w:bookmarkStart w:id="8" w:name="_Toc20091511"/>
       <w:r>
         <w:t>Logic Gates</w:t>
       </w:r>
@@ -6095,13 +6811,945 @@
       <w:r>
         <w:t>Gates should populate a 3x4 rectangles grid area.</w:t>
       </w:r>
+      <w:r>
+        <w:rPr>
+          <w:noProof/>
+        </w:rPr>
+        <w:drawing>
+          <wp:anchor distT="0" distB="0" distL="114300" distR="114300" simplePos="0" relativeHeight="251658240" behindDoc="0" locked="0" layoutInCell="1" allowOverlap="1" wp14:anchorId="69BD35BC" wp14:editId="1AC36A6E">
+            <wp:simplePos x="0" y="0"/>
+            <wp:positionH relativeFrom="column">
+              <wp:posOffset>0</wp:posOffset>
+            </wp:positionH>
+            <wp:positionV relativeFrom="paragraph">
+              <wp:posOffset>270510</wp:posOffset>
+            </wp:positionV>
+            <wp:extent cx="6858000" cy="877570"/>
+            <wp:effectExtent l="0" t="0" r="0" b="0"/>
+            <wp:wrapTopAndBottom/>
+            <wp:docPr id="1" name="Picture 1"/>
+            <wp:cNvGraphicFramePr>
+              <a:graphicFrameLocks xmlns:a="http://schemas.openxmlformats.org/drawingml/2006/main" noChangeAspect="1"/>
+            </wp:cNvGraphicFramePr>
+            <a:graphic xmlns:a="http://schemas.openxmlformats.org/drawingml/2006/main">
+              <a:graphicData uri="http://schemas.openxmlformats.org/drawingml/2006/picture">
+                <pic:pic xmlns:pic="http://schemas.openxmlformats.org/drawingml/2006/picture">
+                  <pic:nvPicPr>
+                    <pic:cNvPr id="1" name=""/>
+                    <pic:cNvPicPr/>
+                  </pic:nvPicPr>
+                  <pic:blipFill>
+                    <a:blip r:embed="rId10"/>
+                    <a:stretch>
+                      <a:fillRect/>
+                    </a:stretch>
+                  </pic:blipFill>
+                  <pic:spPr>
+                    <a:xfrm>
+                      <a:off x="0" y="0"/>
+                      <a:ext cx="6858000" cy="877570"/>
+                    </a:xfrm>
+                    <a:prstGeom prst="rect">
+                      <a:avLst/>
+                    </a:prstGeom>
+                  </pic:spPr>
+                </pic:pic>
+              </a:graphicData>
+            </a:graphic>
+          </wp:anchor>
+        </w:drawing>
+      </w:r>
     </w:p>
     <w:p>
-      <w:bookmarkStart w:id="9" w:name="_GoBack"/>
+      <w:pPr>
+        <w:divId w:val="1674143803"/>
+        <w:rPr>
+          <w:rStyle w:val="s1"/>
+          <w:rFonts w:asciiTheme="minorHAnsi" w:hAnsiTheme="minorHAnsi" w:cstheme="minorHAnsi"/>
+          <w:sz w:val="18"/>
+          <w:szCs w:val="18"/>
+        </w:rPr>
+      </w:pPr>
+      <w:r>
+        <w:rPr>
+          <w:noProof/>
+        </w:rPr>
+        <w:drawing>
+          <wp:anchor distT="0" distB="0" distL="114300" distR="114300" simplePos="0" relativeHeight="251658241" behindDoc="0" locked="0" layoutInCell="1" allowOverlap="1" wp14:anchorId="62AF358E" wp14:editId="11BC01E5">
+            <wp:simplePos x="0" y="0"/>
+            <wp:positionH relativeFrom="column">
+              <wp:posOffset>-43180</wp:posOffset>
+            </wp:positionH>
+            <wp:positionV relativeFrom="paragraph">
+              <wp:posOffset>1192530</wp:posOffset>
+            </wp:positionV>
+            <wp:extent cx="6858000" cy="2570480"/>
+            <wp:effectExtent l="0" t="0" r="0" b="0"/>
+            <wp:wrapTopAndBottom/>
+            <wp:docPr id="2" name="Picture 2"/>
+            <wp:cNvGraphicFramePr>
+              <a:graphicFrameLocks xmlns:a="http://schemas.openxmlformats.org/drawingml/2006/main" noChangeAspect="1"/>
+            </wp:cNvGraphicFramePr>
+            <a:graphic xmlns:a="http://schemas.openxmlformats.org/drawingml/2006/main">
+              <a:graphicData uri="http://schemas.openxmlformats.org/drawingml/2006/picture">
+                <pic:pic xmlns:pic="http://schemas.openxmlformats.org/drawingml/2006/picture">
+                  <pic:nvPicPr>
+                    <pic:cNvPr id="1" name=""/>
+                    <pic:cNvPicPr/>
+                  </pic:nvPicPr>
+                  <pic:blipFill>
+                    <a:blip r:embed="rId11"/>
+                    <a:stretch>
+                      <a:fillRect/>
+                    </a:stretch>
+                  </pic:blipFill>
+                  <pic:spPr>
+                    <a:xfrm>
+                      <a:off x="0" y="0"/>
+                      <a:ext cx="6858000" cy="2570480"/>
+                    </a:xfrm>
+                    <a:prstGeom prst="rect">
+                      <a:avLst/>
+                    </a:prstGeom>
+                  </pic:spPr>
+                </pic:pic>
+              </a:graphicData>
+            </a:graphic>
+          </wp:anchor>
+        </w:drawing>
+      </w:r>
+      <w:r>
+        <w:rPr>
+          <w:rStyle w:val="s1"/>
+          <w:rFonts w:asciiTheme="minorHAnsi" w:hAnsiTheme="minorHAnsi" w:cstheme="minorHAnsi"/>
+          <w:sz w:val="18"/>
+          <w:szCs w:val="18"/>
+        </w:rPr>
+        <w:t>User can add gates from a side panel, remove gates by touching and holding, connect gates by touching an output lead to another input, run the simulation by a play button.</w:t>
+      </w:r>
+    </w:p>
+    <w:p/>
+    <w:p>
+      <w:pPr>
+        <w:pStyle w:val="Heading3"/>
+        <w:divId w:val="169025253"/>
+        <w:rPr>
+          <w:rFonts w:ascii="Times New Roman" w:eastAsiaTheme="minorEastAsia" w:hAnsi="Times New Roman"/>
+          <w:lang w:eastAsia="en-US"/>
+        </w:rPr>
+      </w:pPr>
+      <w:bookmarkStart w:id="9" w:name="_Toc20091512"/>
+      <w:r>
+        <w:rPr>
+          <w:rFonts w:eastAsiaTheme="minorEastAsia"/>
+          <w:lang w:eastAsia="en-US"/>
+        </w:rPr>
+        <w:t>Lines/Lanes</w:t>
+      </w:r>
       <w:bookmarkEnd w:id="9"/>
     </w:p>
+    <w:p>
+      <w:pPr>
+        <w:pStyle w:val="NoSpacing"/>
+        <w:divId w:val="737901951"/>
+        <w:rPr>
+          <w:rFonts w:cstheme="minorHAnsi"/>
+          <w:sz w:val="18"/>
+          <w:szCs w:val="18"/>
+        </w:rPr>
+      </w:pPr>
+      <w:r>
+        <w:rPr>
+          <w:noProof/>
+        </w:rPr>
+        <w:drawing>
+          <wp:anchor distT="0" distB="0" distL="114300" distR="114300" simplePos="0" relativeHeight="251658242" behindDoc="0" locked="0" layoutInCell="1" allowOverlap="1" wp14:anchorId="7424E323" wp14:editId="56825371">
+            <wp:simplePos x="0" y="0"/>
+            <wp:positionH relativeFrom="margin">
+              <wp:align>right</wp:align>
+            </wp:positionH>
+            <wp:positionV relativeFrom="paragraph">
+              <wp:posOffset>192405</wp:posOffset>
+            </wp:positionV>
+            <wp:extent cx="6858000" cy="1690370"/>
+            <wp:effectExtent l="0" t="0" r="0" b="5080"/>
+            <wp:wrapTopAndBottom/>
+            <wp:docPr id="5" name="Picture 5"/>
+            <wp:cNvGraphicFramePr>
+              <a:graphicFrameLocks xmlns:a="http://schemas.openxmlformats.org/drawingml/2006/main" noChangeAspect="1"/>
+            </wp:cNvGraphicFramePr>
+            <a:graphic xmlns:a="http://schemas.openxmlformats.org/drawingml/2006/main">
+              <a:graphicData uri="http://schemas.openxmlformats.org/drawingml/2006/picture">
+                <pic:pic xmlns:pic="http://schemas.openxmlformats.org/drawingml/2006/picture">
+                  <pic:nvPicPr>
+                    <pic:cNvPr id="1" name=""/>
+                    <pic:cNvPicPr/>
+                  </pic:nvPicPr>
+                  <pic:blipFill>
+                    <a:blip r:embed="rId12"/>
+                    <a:stretch>
+                      <a:fillRect/>
+                    </a:stretch>
+                  </pic:blipFill>
+                  <pic:spPr>
+                    <a:xfrm>
+                      <a:off x="0" y="0"/>
+                      <a:ext cx="6858000" cy="1690370"/>
+                    </a:xfrm>
+                    <a:prstGeom prst="rect">
+                      <a:avLst/>
+                    </a:prstGeom>
+                  </pic:spPr>
+                </pic:pic>
+              </a:graphicData>
+            </a:graphic>
+          </wp:anchor>
+        </w:drawing>
+      </w:r>
+      <w:r>
+        <w:rPr>
+          <w:rStyle w:val="s1"/>
+          <w:rFonts w:asciiTheme="minorHAnsi" w:hAnsiTheme="minorHAnsi" w:cstheme="minorHAnsi"/>
+          <w:sz w:val="18"/>
+          <w:szCs w:val="18"/>
+        </w:rPr>
+        <w:t>The user can drag a line or touch from an output to another input lead.</w:t>
+      </w:r>
+    </w:p>
+    <w:p>
+      <w:pPr>
+        <w:divId w:val="1374306059"/>
+      </w:pPr>
+    </w:p>
+    <w:p>
+      <w:pPr>
+        <w:divId w:val="1374306059"/>
+        <w:rPr>
+          <w:lang w:eastAsia="en-US"/>
+        </w:rPr>
+      </w:pPr>
+    </w:p>
+    <w:p>
+      <w:pPr>
+        <w:divId w:val="1374306059"/>
+        <w:rPr>
+          <w:lang w:eastAsia="en-US"/>
+        </w:rPr>
+      </w:pPr>
+    </w:p>
+    <w:p>
+      <w:pPr>
+        <w:divId w:val="1374306059"/>
+        <w:rPr>
+          <w:lang w:eastAsia="en-US"/>
+        </w:rPr>
+      </w:pPr>
+      <w:r>
+        <w:rPr>
+          <w:lang w:eastAsia="en-US"/>
+        </w:rPr>
+        <w:t>The user can touch the center of the line (or touch and hold the center of the line) and can move the entire line (including the endpoints). When touch and held the line will be bordered where one can delete the line.</w:t>
+      </w:r>
+    </w:p>
+    <w:p>
+      <w:r>
+        <w:rPr>
+          <w:noProof/>
+        </w:rPr>
+        <w:lastRenderedPageBreak/>
+        <w:drawing>
+          <wp:anchor distT="0" distB="0" distL="114300" distR="114300" simplePos="0" relativeHeight="251658243" behindDoc="0" locked="0" layoutInCell="1" allowOverlap="1" wp14:anchorId="54EBB373" wp14:editId="27B911DA">
+            <wp:simplePos x="0" y="0"/>
+            <wp:positionH relativeFrom="column">
+              <wp:posOffset>127000</wp:posOffset>
+            </wp:positionH>
+            <wp:positionV relativeFrom="paragraph">
+              <wp:posOffset>1270</wp:posOffset>
+            </wp:positionV>
+            <wp:extent cx="6858000" cy="1409065"/>
+            <wp:effectExtent l="0" t="0" r="0" b="635"/>
+            <wp:wrapTopAndBottom/>
+            <wp:docPr id="6" name="Picture 6"/>
+            <wp:cNvGraphicFramePr>
+              <a:graphicFrameLocks xmlns:a="http://schemas.openxmlformats.org/drawingml/2006/main" noChangeAspect="1"/>
+            </wp:cNvGraphicFramePr>
+            <a:graphic xmlns:a="http://schemas.openxmlformats.org/drawingml/2006/main">
+              <a:graphicData uri="http://schemas.openxmlformats.org/drawingml/2006/picture">
+                <pic:pic xmlns:pic="http://schemas.openxmlformats.org/drawingml/2006/picture">
+                  <pic:nvPicPr>
+                    <pic:cNvPr id="1" name=""/>
+                    <pic:cNvPicPr/>
+                  </pic:nvPicPr>
+                  <pic:blipFill>
+                    <a:blip r:embed="rId13"/>
+                    <a:stretch>
+                      <a:fillRect/>
+                    </a:stretch>
+                  </pic:blipFill>
+                  <pic:spPr>
+                    <a:xfrm>
+                      <a:off x="0" y="0"/>
+                      <a:ext cx="6858000" cy="1409065"/>
+                    </a:xfrm>
+                    <a:prstGeom prst="rect">
+                      <a:avLst/>
+                    </a:prstGeom>
+                  </pic:spPr>
+                </pic:pic>
+              </a:graphicData>
+            </a:graphic>
+          </wp:anchor>
+        </w:drawing>
+      </w:r>
+    </w:p>
+    <w:p>
+      <w:pPr>
+        <w:pStyle w:val="Heading3"/>
+        <w:divId w:val="696006743"/>
+        <w:rPr>
+          <w:rFonts w:eastAsiaTheme="minorEastAsia"/>
+          <w:sz w:val="38"/>
+          <w:szCs w:val="38"/>
+          <w:lang w:eastAsia="en-US"/>
+        </w:rPr>
+      </w:pPr>
+      <w:bookmarkStart w:id="10" w:name="_Toc20091513"/>
+      <w:r>
+        <w:rPr>
+          <w:rFonts w:eastAsiaTheme="minorEastAsia"/>
+          <w:lang w:eastAsia="en-US"/>
+        </w:rPr>
+        <w:t>Moving Logic Gates</w:t>
+      </w:r>
+      <w:bookmarkEnd w:id="10"/>
+    </w:p>
+    <w:p>
+      <w:pPr>
+        <w:divId w:val="1648124884"/>
+        <w:rPr>
+          <w:rFonts w:cstheme="minorHAnsi"/>
+        </w:rPr>
+      </w:pPr>
+      <w:r>
+        <w:rPr>
+          <w:rStyle w:val="s1"/>
+          <w:rFonts w:asciiTheme="minorHAnsi" w:hAnsiTheme="minorHAnsi" w:cstheme="minorHAnsi"/>
+          <w:sz w:val="18"/>
+          <w:szCs w:val="18"/>
+        </w:rPr>
+        <w:t xml:space="preserve">Logic gates can be moved by touching/holding the respective logic gate and drag from point A to point B. </w:t>
+      </w:r>
+      <w:r>
+        <w:rPr>
+          <w:rStyle w:val="apple-converted-space"/>
+          <w:rFonts w:cstheme="minorHAnsi"/>
+        </w:rPr>
+        <w:t> </w:t>
+      </w:r>
+    </w:p>
+    <w:p>
+      <w:pPr>
+        <w:divId w:val="1648124884"/>
+      </w:pPr>
+      <w:r>
+        <w:rPr>
+          <w:rStyle w:val="s1"/>
+          <w:rFonts w:asciiTheme="minorHAnsi" w:hAnsiTheme="minorHAnsi" w:cstheme="minorHAnsi"/>
+          <w:sz w:val="18"/>
+          <w:szCs w:val="18"/>
+        </w:rPr>
+        <w:t>If circuits are mapped to the gates and is then moved the respective circuits to those gates will extend/shrink to the corresponding location of the logic gate.</w:t>
+      </w:r>
+    </w:p>
+    <w:p>
+      <w:pPr>
+        <w:divId w:val="1648124884"/>
+      </w:pPr>
+      <w:r>
+        <w:rPr>
+          <w:noProof/>
+        </w:rPr>
+        <w:drawing>
+          <wp:anchor distT="0" distB="0" distL="114300" distR="114300" simplePos="0" relativeHeight="251658244" behindDoc="0" locked="0" layoutInCell="1" allowOverlap="1" wp14:anchorId="0F49FECF" wp14:editId="390D7997">
+            <wp:simplePos x="0" y="0"/>
+            <wp:positionH relativeFrom="margin">
+              <wp:align>center</wp:align>
+            </wp:positionH>
+            <wp:positionV relativeFrom="paragraph">
+              <wp:posOffset>509270</wp:posOffset>
+            </wp:positionV>
+            <wp:extent cx="3721100" cy="1974850"/>
+            <wp:effectExtent l="0" t="0" r="0" b="6350"/>
+            <wp:wrapTopAndBottom/>
+            <wp:docPr id="7" name="Picture 7"/>
+            <wp:cNvGraphicFramePr>
+              <a:graphicFrameLocks xmlns:a="http://schemas.openxmlformats.org/drawingml/2006/main" noChangeAspect="1"/>
+            </wp:cNvGraphicFramePr>
+            <a:graphic xmlns:a="http://schemas.openxmlformats.org/drawingml/2006/main">
+              <a:graphicData uri="http://schemas.openxmlformats.org/drawingml/2006/picture">
+                <pic:pic xmlns:pic="http://schemas.openxmlformats.org/drawingml/2006/picture">
+                  <pic:nvPicPr>
+                    <pic:cNvPr id="1" name=""/>
+                    <pic:cNvPicPr/>
+                  </pic:nvPicPr>
+                  <pic:blipFill>
+                    <a:blip r:embed="rId14"/>
+                    <a:stretch>
+                      <a:fillRect/>
+                    </a:stretch>
+                  </pic:blipFill>
+                  <pic:spPr>
+                    <a:xfrm>
+                      <a:off x="0" y="0"/>
+                      <a:ext cx="3721100" cy="1974850"/>
+                    </a:xfrm>
+                    <a:prstGeom prst="rect">
+                      <a:avLst/>
+                    </a:prstGeom>
+                  </pic:spPr>
+                </pic:pic>
+              </a:graphicData>
+            </a:graphic>
+            <wp14:sizeRelH relativeFrom="margin">
+              <wp14:pctWidth>0</wp14:pctWidth>
+            </wp14:sizeRelH>
+            <wp14:sizeRelV relativeFrom="margin">
+              <wp14:pctHeight>0</wp14:pctHeight>
+            </wp14:sizeRelV>
+          </wp:anchor>
+        </w:drawing>
+      </w:r>
+      <w:r>
+        <w:t>The circuits that are mapped to the logic gates should make a linear horizontal path to the destination; otherwise, they will extend horizontally and at mid-point of the line make a vertical line up or down to the vertical distance from the source and then continue a horizontal path to the destination input of the logic gate.</w:t>
+      </w:r>
+    </w:p>
+    <w:p/>
+    <w:p>
+      <w:pPr>
+        <w:pStyle w:val="Heading3"/>
+        <w:divId w:val="1177037718"/>
+      </w:pPr>
+      <w:bookmarkStart w:id="11" w:name="_Toc20091514"/>
+      <w:r>
+        <w:t>Circuit Line color and Node Points</w:t>
+      </w:r>
+      <w:bookmarkEnd w:id="11"/>
+    </w:p>
+    <w:p>
+      <w:pPr>
+        <w:divId w:val="2081904194"/>
+        <w:rPr>
+          <w:rFonts w:cstheme="minorHAnsi"/>
+        </w:rPr>
+      </w:pPr>
+      <w:r>
+        <w:rPr>
+          <w:rStyle w:val="s1"/>
+          <w:rFonts w:asciiTheme="minorHAnsi" w:hAnsiTheme="minorHAnsi" w:cstheme="minorHAnsi"/>
+          <w:sz w:val="18"/>
+          <w:szCs w:val="18"/>
+        </w:rPr>
+        <w:t>The color of the of the circuit path should be white when matching outputs to inputs; however, when the user presses “Play” (make the circuit live) the line will then become green.</w:t>
+      </w:r>
+    </w:p>
+    <w:p>
+      <w:pPr>
+        <w:divId w:val="2081904194"/>
+        <w:rPr>
+          <w:rFonts w:cstheme="minorHAnsi"/>
+        </w:rPr>
+      </w:pPr>
+      <w:r>
+        <w:rPr>
+          <w:noProof/>
+        </w:rPr>
+        <w:drawing>
+          <wp:anchor distT="0" distB="0" distL="114300" distR="114300" simplePos="0" relativeHeight="251658245" behindDoc="0" locked="0" layoutInCell="1" allowOverlap="1" wp14:anchorId="1FE47F82" wp14:editId="4E1AE26B">
+            <wp:simplePos x="0" y="0"/>
+            <wp:positionH relativeFrom="margin">
+              <wp:align>right</wp:align>
+            </wp:positionH>
+            <wp:positionV relativeFrom="paragraph">
+              <wp:posOffset>356870</wp:posOffset>
+            </wp:positionV>
+            <wp:extent cx="6858000" cy="1145540"/>
+            <wp:effectExtent l="0" t="0" r="0" b="0"/>
+            <wp:wrapTopAndBottom/>
+            <wp:docPr id="8" name="Picture 8"/>
+            <wp:cNvGraphicFramePr>
+              <a:graphicFrameLocks xmlns:a="http://schemas.openxmlformats.org/drawingml/2006/main" noChangeAspect="1"/>
+            </wp:cNvGraphicFramePr>
+            <a:graphic xmlns:a="http://schemas.openxmlformats.org/drawingml/2006/main">
+              <a:graphicData uri="http://schemas.openxmlformats.org/drawingml/2006/picture">
+                <pic:pic xmlns:pic="http://schemas.openxmlformats.org/drawingml/2006/picture">
+                  <pic:nvPicPr>
+                    <pic:cNvPr id="1" name=""/>
+                    <pic:cNvPicPr/>
+                  </pic:nvPicPr>
+                  <pic:blipFill>
+                    <a:blip r:embed="rId15"/>
+                    <a:stretch>
+                      <a:fillRect/>
+                    </a:stretch>
+                  </pic:blipFill>
+                  <pic:spPr>
+                    <a:xfrm>
+                      <a:off x="0" y="0"/>
+                      <a:ext cx="6858000" cy="1145540"/>
+                    </a:xfrm>
+                    <a:prstGeom prst="rect">
+                      <a:avLst/>
+                    </a:prstGeom>
+                  </pic:spPr>
+                </pic:pic>
+              </a:graphicData>
+            </a:graphic>
+          </wp:anchor>
+        </w:drawing>
+      </w:r>
+      <w:r>
+        <w:rPr>
+          <w:rStyle w:val="s2"/>
+          <w:rFonts w:asciiTheme="minorHAnsi" w:hAnsiTheme="minorHAnsi" w:cstheme="minorHAnsi"/>
+          <w:sz w:val="18"/>
+          <w:szCs w:val="18"/>
+        </w:rPr>
+        <w:t>Node Points</w:t>
+      </w:r>
+      <w:r>
+        <w:rPr>
+          <w:rStyle w:val="s1"/>
+          <w:rFonts w:asciiTheme="minorHAnsi" w:hAnsiTheme="minorHAnsi" w:cstheme="minorHAnsi"/>
+          <w:sz w:val="18"/>
+          <w:szCs w:val="18"/>
+        </w:rPr>
+        <w:t xml:space="preserve"> are the head to the respective input or output of the logic gates. By which when selected (touched on) a green circle at the tail end of the input/output lead will appear.</w:t>
+      </w:r>
+      <w:r>
+        <w:rPr>
+          <w:rStyle w:val="apple-converted-space"/>
+          <w:rFonts w:cstheme="minorHAnsi"/>
+        </w:rPr>
+        <w:t> </w:t>
+      </w:r>
+    </w:p>
+    <w:p/>
+    <w:p>
+      <w:pPr>
+        <w:pStyle w:val="Heading1"/>
+      </w:pPr>
+      <w:bookmarkStart w:id="12" w:name="_Toc20091515"/>
+      <w:r>
+        <w:t>Change Log</w:t>
+      </w:r>
+      <w:bookmarkEnd w:id="12"/>
+    </w:p>
+    <w:p>
+      <w:r>
+        <w:t xml:space="preserve">This Change Log will follow the specifications as defined here: </w:t>
+      </w:r>
+      <w:hyperlink r:id="rId16" w:history="1">
+        <w:r>
+          <w:rPr>
+            <w:rStyle w:val="Hyperlink"/>
+          </w:rPr>
+          <w:t>https://keepachangelog.com/en/1.0.0/</w:t>
+        </w:r>
+      </w:hyperlink>
+    </w:p>
+    <w:p>
+      <w:pPr>
+        <w:pStyle w:val="Title"/>
+      </w:pPr>
+      <w:r>
+        <w:lastRenderedPageBreak/>
+        <w:t>Change Log Style</w:t>
+      </w:r>
+    </w:p>
+    <w:p>
+      <w:pPr>
+        <w:pStyle w:val="Heading2"/>
+        <w:numPr>
+          <w:ilvl w:val="0"/>
+          <w:numId w:val="17"/>
+        </w:numPr>
+      </w:pPr>
+      <w:bookmarkStart w:id="13" w:name="_Toc20091516"/>
+      <w:r>
+        <w:t>When</w:t>
+      </w:r>
+      <w:bookmarkEnd w:id="13"/>
+    </w:p>
+    <w:p>
+      <w:r>
+        <w:t>Dates should follow MM/DD/YYYY (Month/Day/Year)</w:t>
+      </w:r>
+    </w:p>
+    <w:p>
+      <w:pPr>
+        <w:pStyle w:val="Heading2"/>
+      </w:pPr>
+      <w:bookmarkStart w:id="14" w:name="_Toc20091517"/>
+      <w:r>
+        <w:t>Who</w:t>
+      </w:r>
+      <w:bookmarkEnd w:id="14"/>
+    </w:p>
+    <w:p>
+      <w:r>
+        <w:t>Enter your name followed by the first initial of your last name; for example, Matthew M.</w:t>
+      </w:r>
+    </w:p>
+    <w:p>
+      <w:pPr>
+        <w:pStyle w:val="Heading2"/>
+      </w:pPr>
+      <w:bookmarkStart w:id="15" w:name="_Toc20091518"/>
+      <w:r>
+        <w:t>What</w:t>
+      </w:r>
+      <w:bookmarkEnd w:id="15"/>
+    </w:p>
+    <w:p>
+      <w:r>
+        <w:t>Type of changes were made:</w:t>
+      </w:r>
+    </w:p>
+    <w:p>
+      <w:pPr>
+        <w:pStyle w:val="ListParagraph"/>
+        <w:numPr>
+          <w:ilvl w:val="0"/>
+          <w:numId w:val="16"/>
+        </w:numPr>
+      </w:pPr>
+      <w:r>
+        <w:t>Added: for new features.</w:t>
+      </w:r>
+    </w:p>
+    <w:p>
+      <w:pPr>
+        <w:pStyle w:val="ListParagraph"/>
+        <w:numPr>
+          <w:ilvl w:val="0"/>
+          <w:numId w:val="16"/>
+        </w:numPr>
+      </w:pPr>
+      <w:r>
+        <w:t>Changed: for changes in existing functionality.</w:t>
+      </w:r>
+    </w:p>
+    <w:p>
+      <w:pPr>
+        <w:pStyle w:val="ListParagraph"/>
+        <w:numPr>
+          <w:ilvl w:val="0"/>
+          <w:numId w:val="16"/>
+        </w:numPr>
+      </w:pPr>
+      <w:r>
+        <w:t>Deprecated: For soon-to-be removed features.</w:t>
+      </w:r>
+    </w:p>
+    <w:p>
+      <w:pPr>
+        <w:pStyle w:val="ListParagraph"/>
+        <w:numPr>
+          <w:ilvl w:val="0"/>
+          <w:numId w:val="16"/>
+        </w:numPr>
+      </w:pPr>
+      <w:r>
+        <w:t>Removed: for now removed features.</w:t>
+      </w:r>
+    </w:p>
+    <w:p>
+      <w:pPr>
+        <w:pStyle w:val="ListParagraph"/>
+        <w:numPr>
+          <w:ilvl w:val="0"/>
+          <w:numId w:val="16"/>
+        </w:numPr>
+      </w:pPr>
+      <w:r>
+        <w:t>Fixed: for any bug fixes.</w:t>
+      </w:r>
+    </w:p>
+    <w:p>
+      <w:pPr>
+        <w:pStyle w:val="Heading2"/>
+      </w:pPr>
+      <w:bookmarkStart w:id="16" w:name="_Toc20091519"/>
+      <w:r>
+        <w:t>Description</w:t>
+      </w:r>
+      <w:bookmarkEnd w:id="16"/>
+    </w:p>
+    <w:p>
+      <w:r>
+        <w:t>The purpose of a changelog entry is to document the noteworthy difference, often across multiple commits, to communicate them clearly to end users.</w:t>
+      </w:r>
+    </w:p>
+    <w:p>
+      <w:pPr>
+        <w:pStyle w:val="Heading2"/>
+      </w:pPr>
+      <w:bookmarkStart w:id="17" w:name="_Toc20091520"/>
+      <w:r>
+        <w:t>Published Version</w:t>
+      </w:r>
+      <w:bookmarkEnd w:id="17"/>
+    </w:p>
+    <w:p>
+      <w:pPr>
+        <w:rPr>
+          <w:rStyle w:val="Hyperlink"/>
+        </w:rPr>
+      </w:pPr>
+      <w:r>
+        <w:t xml:space="preserve">Follows version number convention detailed here : </w:t>
+      </w:r>
+      <w:hyperlink r:id="rId17" w:history="1">
+        <w:r>
+          <w:rPr>
+            <w:rStyle w:val="Hyperlink"/>
+          </w:rPr>
+          <w:t>https://semver.org/</w:t>
+        </w:r>
+      </w:hyperlink>
+    </w:p>
+    <w:p>
+      <w:r>
+        <w:t>The software version number will be referenced here on change log; for this reason, the Document version number will share the same version number as the source code.</w:t>
+      </w:r>
+    </w:p>
+    <w:p>
+      <w:pPr>
+        <w:pStyle w:val="Heading3"/>
+      </w:pPr>
+      <w:bookmarkStart w:id="18" w:name="_Toc20091521"/>
+      <w:bookmarkStart w:id="19" w:name="_GoBack"/>
+      <w:bookmarkEnd w:id="19"/>
+      <w:r>
+        <w:t>Summary</w:t>
+      </w:r>
+      <w:bookmarkEnd w:id="18"/>
+    </w:p>
+    <w:p>
+      <w:pPr>
+        <w:pStyle w:val="ListParagraph"/>
+        <w:numPr>
+          <w:ilvl w:val="0"/>
+          <w:numId w:val="18"/>
+        </w:numPr>
+      </w:pPr>
+      <w:r>
+        <w:t>Do</w:t>
+      </w:r>
+      <w:r>
+        <w:t xml:space="preserve"> not copy your</w:t>
+      </w:r>
+      <w:r>
+        <w:t xml:space="preserve"> Git</w:t>
+      </w:r>
+      <w:r>
+        <w:t xml:space="preserve"> commit</w:t>
+      </w:r>
+      <w:r>
+        <w:t>s</w:t>
+      </w:r>
+      <w:r>
+        <w:t xml:space="preserve"> messages into the change log description. </w:t>
+      </w:r>
+      <w:r>
+        <w:br/>
+      </w:r>
+      <w:r>
+        <w:t xml:space="preserve">The description is a high-level </w:t>
+      </w:r>
+      <w:r>
+        <w:t>view of the changes made.</w:t>
+      </w:r>
+    </w:p>
+    <w:p>
+      <w:pPr>
+        <w:pStyle w:val="ListParagraph"/>
+        <w:numPr>
+          <w:ilvl w:val="0"/>
+          <w:numId w:val="18"/>
+        </w:numPr>
+      </w:pPr>
+      <w:r>
+        <w:t>Given a version number MAJOR.MINOR.PATCH, increment the:</w:t>
+      </w:r>
+    </w:p>
+    <w:p>
+      <w:pPr>
+        <w:pStyle w:val="ListParagraph"/>
+        <w:numPr>
+          <w:ilvl w:val="1"/>
+          <w:numId w:val="18"/>
+        </w:numPr>
+      </w:pPr>
+      <w:r>
+        <w:t>MAJOR version when you make incompatible API changes,</w:t>
+      </w:r>
+    </w:p>
+    <w:p>
+      <w:pPr>
+        <w:pStyle w:val="ListParagraph"/>
+        <w:numPr>
+          <w:ilvl w:val="1"/>
+          <w:numId w:val="18"/>
+        </w:numPr>
+      </w:pPr>
+      <w:r>
+        <w:t>MINOR version when you add functionality in a backwards compatible manner</w:t>
+      </w:r>
+    </w:p>
+    <w:p>
+      <w:pPr>
+        <w:pStyle w:val="ListParagraph"/>
+        <w:numPr>
+          <w:ilvl w:val="1"/>
+          <w:numId w:val="18"/>
+        </w:numPr>
+      </w:pPr>
+      <w:r>
+        <w:t>PATCH version when you make backwards compatible bug fixes.</w:t>
+      </w:r>
+    </w:p>
+    <w:p>
+      <w:r>
+        <w:br w:type="page"/>
+      </w:r>
+    </w:p>
+    <w:p>
+      <w:pPr>
+        <w:pStyle w:val="Heading1"/>
+      </w:pPr>
+      <w:bookmarkStart w:id="20" w:name="_Toc20091522"/>
+      <w:r>
+        <w:lastRenderedPageBreak/>
+        <w:t>Change Log Table</w:t>
+      </w:r>
+      <w:bookmarkEnd w:id="20"/>
+    </w:p>
+    <w:tbl>
+      <w:tblPr>
+        <w:tblStyle w:val="ProjectScopeTable"/>
+        <w:tblW w:w="0" w:type="auto"/>
+        <w:tblLook w:val="04A0" w:firstRow="1" w:lastRow="0" w:firstColumn="1" w:lastColumn="0" w:noHBand="0" w:noVBand="1"/>
+      </w:tblPr>
+      <w:tblGrid>
+        <w:gridCol w:w="2265"/>
+        <w:gridCol w:w="2121"/>
+        <w:gridCol w:w="2136"/>
+        <w:gridCol w:w="2012"/>
+        <w:gridCol w:w="2256"/>
+      </w:tblGrid>
+      <w:tr>
+        <w:trPr>
+          <w:cnfStyle w:val="100000000000" w:firstRow="1" w:lastRow="0" w:firstColumn="0" w:lastColumn="0" w:oddVBand="0" w:evenVBand="0" w:oddHBand="0" w:evenHBand="0" w:firstRowFirstColumn="0" w:firstRowLastColumn="0" w:lastRowFirstColumn="0" w:lastRowLastColumn="0"/>
+        </w:trPr>
+        <w:tc>
+          <w:tcPr>
+            <w:tcW w:w="2265" w:type="dxa"/>
+          </w:tcPr>
+          <w:p>
+            <w:r>
+              <w:t>When</w:t>
+            </w:r>
+          </w:p>
+        </w:tc>
+        <w:tc>
+          <w:tcPr>
+            <w:tcW w:w="2121" w:type="dxa"/>
+          </w:tcPr>
+          <w:p>
+            <w:r>
+              <w:t>Who</w:t>
+            </w:r>
+          </w:p>
+        </w:tc>
+        <w:tc>
+          <w:tcPr>
+            <w:tcW w:w="2136" w:type="dxa"/>
+          </w:tcPr>
+          <w:p>
+            <w:r>
+              <w:t>What</w:t>
+            </w:r>
+          </w:p>
+        </w:tc>
+        <w:tc>
+          <w:tcPr>
+            <w:tcW w:w="2012" w:type="dxa"/>
+          </w:tcPr>
+          <w:p>
+            <w:r>
+              <w:t>Description</w:t>
+            </w:r>
+          </w:p>
+        </w:tc>
+        <w:tc>
+          <w:tcPr>
+            <w:tcW w:w="2256" w:type="dxa"/>
+          </w:tcPr>
+          <w:p>
+            <w:r>
+              <w:t>Published Version</w:t>
+            </w:r>
+          </w:p>
+        </w:tc>
+      </w:tr>
+      <w:tr>
+        <w:tc>
+          <w:tcPr>
+            <w:tcW w:w="2265" w:type="dxa"/>
+          </w:tcPr>
+          <w:p/>
+        </w:tc>
+        <w:tc>
+          <w:tcPr>
+            <w:tcW w:w="2121" w:type="dxa"/>
+          </w:tcPr>
+          <w:p/>
+        </w:tc>
+        <w:tc>
+          <w:tcPr>
+            <w:tcW w:w="2136" w:type="dxa"/>
+          </w:tcPr>
+          <w:p/>
+        </w:tc>
+        <w:tc>
+          <w:tcPr>
+            <w:tcW w:w="2012" w:type="dxa"/>
+          </w:tcPr>
+          <w:p/>
+        </w:tc>
+        <w:tc>
+          <w:tcPr>
+            <w:tcW w:w="2256" w:type="dxa"/>
+          </w:tcPr>
+          <w:p/>
+        </w:tc>
+      </w:tr>
+    </w:tbl>
+    <w:p/>
+    <w:p>
+      <w:pPr>
+        <w:rPr>
+          <w:rFonts w:asciiTheme="majorHAnsi" w:eastAsiaTheme="majorEastAsia" w:hAnsiTheme="majorHAnsi" w:cstheme="majorBidi"/>
+          <w:color w:val="2E74B5" w:themeColor="accent1" w:themeShade="BF"/>
+          <w:sz w:val="32"/>
+          <w:szCs w:val="32"/>
+          <w:lang w:eastAsia="en-US"/>
+        </w:rPr>
+      </w:pPr>
+    </w:p>
     <w:sectPr>
-      <w:footerReference w:type="default" r:id="rId10"/>
+      <w:footerReference w:type="default" r:id="rId18"/>
       <w:pgSz w:w="12240" w:h="15840" w:code="1"/>
       <w:pgMar w:top="720" w:right="720" w:bottom="720" w:left="720" w:header="720" w:footer="864" w:gutter="0"/>
       <w:pgNumType w:start="0"/>
@@ -6133,6 +7781,13 @@
       <w:r>
         <w:continuationSeparator/>
       </w:r>
+    </w:p>
+  </w:endnote>
+  <w:endnote w:type="continuationNotice" w:id="1">
+    <w:p>
+      <w:pPr>
+        <w:spacing w:after="0" w:line="240" w:lineRule="auto"/>
+      </w:pPr>
     </w:p>
   </w:endnote>
 </w:endnotes>
@@ -6186,6 +7841,13 @@
       <w:r>
         <w:continuationSeparator/>
       </w:r>
+    </w:p>
+  </w:footnote>
+  <w:footnote w:type="continuationNotice" w:id="1">
+    <w:p>
+      <w:pPr>
+        <w:spacing w:after="0" w:line="240" w:lineRule="auto"/>
+      </w:pPr>
     </w:p>
   </w:footnote>
 </w:footnotes>
@@ -6472,6 +8134,119 @@
     </w:lvl>
   </w:abstractNum>
   <w:abstractNum w:abstractNumId="11" w15:restartNumberingAfterBreak="0">
+    <w:nsid w:val="40734456"/>
+    <w:multiLevelType w:val="hybridMultilevel"/>
+    <w:tmpl w:val="D76CC644"/>
+    <w:lvl w:ilvl="0" w:tplc="04090001">
+      <w:start w:val="1"/>
+      <w:numFmt w:val="bullet"/>
+      <w:lvlText w:val=""/>
+      <w:lvlJc w:val="left"/>
+      <w:pPr>
+        <w:ind w:left="720" w:hanging="360"/>
+      </w:pPr>
+      <w:rPr>
+        <w:rFonts w:ascii="Symbol" w:hAnsi="Symbol" w:hint="default"/>
+      </w:rPr>
+    </w:lvl>
+    <w:lvl w:ilvl="1" w:tplc="04090003">
+      <w:start w:val="1"/>
+      <w:numFmt w:val="bullet"/>
+      <w:lvlText w:val="o"/>
+      <w:lvlJc w:val="left"/>
+      <w:pPr>
+        <w:ind w:left="1440" w:hanging="360"/>
+      </w:pPr>
+      <w:rPr>
+        <w:rFonts w:ascii="Courier New" w:hAnsi="Courier New" w:cs="Courier New" w:hint="default"/>
+      </w:rPr>
+    </w:lvl>
+    <w:lvl w:ilvl="2" w:tplc="04090005" w:tentative="1">
+      <w:start w:val="1"/>
+      <w:numFmt w:val="bullet"/>
+      <w:lvlText w:val=""/>
+      <w:lvlJc w:val="left"/>
+      <w:pPr>
+        <w:ind w:left="2160" w:hanging="360"/>
+      </w:pPr>
+      <w:rPr>
+        <w:rFonts w:ascii="Wingdings" w:hAnsi="Wingdings" w:hint="default"/>
+      </w:rPr>
+    </w:lvl>
+    <w:lvl w:ilvl="3" w:tplc="04090001" w:tentative="1">
+      <w:start w:val="1"/>
+      <w:numFmt w:val="bullet"/>
+      <w:lvlText w:val=""/>
+      <w:lvlJc w:val="left"/>
+      <w:pPr>
+        <w:ind w:left="2880" w:hanging="360"/>
+      </w:pPr>
+      <w:rPr>
+        <w:rFonts w:ascii="Symbol" w:hAnsi="Symbol" w:hint="default"/>
+      </w:rPr>
+    </w:lvl>
+    <w:lvl w:ilvl="4" w:tplc="04090003" w:tentative="1">
+      <w:start w:val="1"/>
+      <w:numFmt w:val="bullet"/>
+      <w:lvlText w:val="o"/>
+      <w:lvlJc w:val="left"/>
+      <w:pPr>
+        <w:ind w:left="3600" w:hanging="360"/>
+      </w:pPr>
+      <w:rPr>
+        <w:rFonts w:ascii="Courier New" w:hAnsi="Courier New" w:cs="Courier New" w:hint="default"/>
+      </w:rPr>
+    </w:lvl>
+    <w:lvl w:ilvl="5" w:tplc="04090005" w:tentative="1">
+      <w:start w:val="1"/>
+      <w:numFmt w:val="bullet"/>
+      <w:lvlText w:val=""/>
+      <w:lvlJc w:val="left"/>
+      <w:pPr>
+        <w:ind w:left="4320" w:hanging="360"/>
+      </w:pPr>
+      <w:rPr>
+        <w:rFonts w:ascii="Wingdings" w:hAnsi="Wingdings" w:hint="default"/>
+      </w:rPr>
+    </w:lvl>
+    <w:lvl w:ilvl="6" w:tplc="04090001" w:tentative="1">
+      <w:start w:val="1"/>
+      <w:numFmt w:val="bullet"/>
+      <w:lvlText w:val=""/>
+      <w:lvlJc w:val="left"/>
+      <w:pPr>
+        <w:ind w:left="5040" w:hanging="360"/>
+      </w:pPr>
+      <w:rPr>
+        <w:rFonts w:ascii="Symbol" w:hAnsi="Symbol" w:hint="default"/>
+      </w:rPr>
+    </w:lvl>
+    <w:lvl w:ilvl="7" w:tplc="04090003" w:tentative="1">
+      <w:start w:val="1"/>
+      <w:numFmt w:val="bullet"/>
+      <w:lvlText w:val="o"/>
+      <w:lvlJc w:val="left"/>
+      <w:pPr>
+        <w:ind w:left="5760" w:hanging="360"/>
+      </w:pPr>
+      <w:rPr>
+        <w:rFonts w:ascii="Courier New" w:hAnsi="Courier New" w:cs="Courier New" w:hint="default"/>
+      </w:rPr>
+    </w:lvl>
+    <w:lvl w:ilvl="8" w:tplc="04090005" w:tentative="1">
+      <w:start w:val="1"/>
+      <w:numFmt w:val="bullet"/>
+      <w:lvlText w:val=""/>
+      <w:lvlJc w:val="left"/>
+      <w:pPr>
+        <w:ind w:left="6480" w:hanging="360"/>
+      </w:pPr>
+      <w:rPr>
+        <w:rFonts w:ascii="Wingdings" w:hAnsi="Wingdings" w:hint="default"/>
+      </w:rPr>
+    </w:lvl>
+  </w:abstractNum>
+  <w:abstractNum w:abstractNumId="12" w15:restartNumberingAfterBreak="0">
     <w:nsid w:val="4F787987"/>
     <w:multiLevelType w:val="multilevel"/>
     <w:tmpl w:val="DBDC0512"/>
@@ -6597,7 +8372,7 @@
       </w:rPr>
     </w:lvl>
   </w:abstractNum>
-  <w:abstractNum w:abstractNumId="12" w15:restartNumberingAfterBreak="0">
+  <w:abstractNum w:abstractNumId="13" w15:restartNumberingAfterBreak="0">
     <w:nsid w:val="657E5D71"/>
     <w:multiLevelType w:val="multilevel"/>
     <w:tmpl w:val="5F92E4C4"/>
@@ -6723,14 +8498,127 @@
       </w:rPr>
     </w:lvl>
   </w:abstractNum>
+  <w:abstractNum w:abstractNumId="14" w15:restartNumberingAfterBreak="0">
+    <w:nsid w:val="78CC0C81"/>
+    <w:multiLevelType w:val="hybridMultilevel"/>
+    <w:tmpl w:val="E3CA4E96"/>
+    <w:lvl w:ilvl="0" w:tplc="04090001">
+      <w:start w:val="1"/>
+      <w:numFmt w:val="bullet"/>
+      <w:lvlText w:val=""/>
+      <w:lvlJc w:val="left"/>
+      <w:pPr>
+        <w:ind w:left="720" w:hanging="360"/>
+      </w:pPr>
+      <w:rPr>
+        <w:rFonts w:ascii="Symbol" w:hAnsi="Symbol" w:hint="default"/>
+      </w:rPr>
+    </w:lvl>
+    <w:lvl w:ilvl="1" w:tplc="04090003" w:tentative="1">
+      <w:start w:val="1"/>
+      <w:numFmt w:val="bullet"/>
+      <w:lvlText w:val="o"/>
+      <w:lvlJc w:val="left"/>
+      <w:pPr>
+        <w:ind w:left="1440" w:hanging="360"/>
+      </w:pPr>
+      <w:rPr>
+        <w:rFonts w:ascii="Courier New" w:hAnsi="Courier New" w:cs="Courier New" w:hint="default"/>
+      </w:rPr>
+    </w:lvl>
+    <w:lvl w:ilvl="2" w:tplc="04090005" w:tentative="1">
+      <w:start w:val="1"/>
+      <w:numFmt w:val="bullet"/>
+      <w:lvlText w:val=""/>
+      <w:lvlJc w:val="left"/>
+      <w:pPr>
+        <w:ind w:left="2160" w:hanging="360"/>
+      </w:pPr>
+      <w:rPr>
+        <w:rFonts w:ascii="Wingdings" w:hAnsi="Wingdings" w:hint="default"/>
+      </w:rPr>
+    </w:lvl>
+    <w:lvl w:ilvl="3" w:tplc="04090001" w:tentative="1">
+      <w:start w:val="1"/>
+      <w:numFmt w:val="bullet"/>
+      <w:lvlText w:val=""/>
+      <w:lvlJc w:val="left"/>
+      <w:pPr>
+        <w:ind w:left="2880" w:hanging="360"/>
+      </w:pPr>
+      <w:rPr>
+        <w:rFonts w:ascii="Symbol" w:hAnsi="Symbol" w:hint="default"/>
+      </w:rPr>
+    </w:lvl>
+    <w:lvl w:ilvl="4" w:tplc="04090003" w:tentative="1">
+      <w:start w:val="1"/>
+      <w:numFmt w:val="bullet"/>
+      <w:lvlText w:val="o"/>
+      <w:lvlJc w:val="left"/>
+      <w:pPr>
+        <w:ind w:left="3600" w:hanging="360"/>
+      </w:pPr>
+      <w:rPr>
+        <w:rFonts w:ascii="Courier New" w:hAnsi="Courier New" w:cs="Courier New" w:hint="default"/>
+      </w:rPr>
+    </w:lvl>
+    <w:lvl w:ilvl="5" w:tplc="04090005" w:tentative="1">
+      <w:start w:val="1"/>
+      <w:numFmt w:val="bullet"/>
+      <w:lvlText w:val=""/>
+      <w:lvlJc w:val="left"/>
+      <w:pPr>
+        <w:ind w:left="4320" w:hanging="360"/>
+      </w:pPr>
+      <w:rPr>
+        <w:rFonts w:ascii="Wingdings" w:hAnsi="Wingdings" w:hint="default"/>
+      </w:rPr>
+    </w:lvl>
+    <w:lvl w:ilvl="6" w:tplc="04090001" w:tentative="1">
+      <w:start w:val="1"/>
+      <w:numFmt w:val="bullet"/>
+      <w:lvlText w:val=""/>
+      <w:lvlJc w:val="left"/>
+      <w:pPr>
+        <w:ind w:left="5040" w:hanging="360"/>
+      </w:pPr>
+      <w:rPr>
+        <w:rFonts w:ascii="Symbol" w:hAnsi="Symbol" w:hint="default"/>
+      </w:rPr>
+    </w:lvl>
+    <w:lvl w:ilvl="7" w:tplc="04090003" w:tentative="1">
+      <w:start w:val="1"/>
+      <w:numFmt w:val="bullet"/>
+      <w:lvlText w:val="o"/>
+      <w:lvlJc w:val="left"/>
+      <w:pPr>
+        <w:ind w:left="5760" w:hanging="360"/>
+      </w:pPr>
+      <w:rPr>
+        <w:rFonts w:ascii="Courier New" w:hAnsi="Courier New" w:cs="Courier New" w:hint="default"/>
+      </w:rPr>
+    </w:lvl>
+    <w:lvl w:ilvl="8" w:tplc="04090005" w:tentative="1">
+      <w:start w:val="1"/>
+      <w:numFmt w:val="bullet"/>
+      <w:lvlText w:val=""/>
+      <w:lvlJc w:val="left"/>
+      <w:pPr>
+        <w:ind w:left="6480" w:hanging="360"/>
+      </w:pPr>
+      <w:rPr>
+        <w:rFonts w:ascii="Wingdings" w:hAnsi="Wingdings" w:hint="default"/>
+      </w:rPr>
+    </w:lvl>
+  </w:abstractNum>
   <w:num w:numId="1">
     <w:abstractNumId w:val="9"/>
   </w:num>
   <w:num w:numId="2">
-    <w:abstractNumId w:val="12"/>
+    <w:abstractNumId w:val="13"/>
   </w:num>
   <w:num w:numId="3">
-    <w:abstractNumId w:val="12"/>
+    <w:abstractNumId w:val="13"/>
     <w:lvlOverride w:ilvl="0">
       <w:startOverride w:val="1"/>
     </w:lvlOverride>
@@ -6766,7 +8654,7 @@
     <w:abstractNumId w:val="0"/>
   </w:num>
   <w:num w:numId="14">
-    <w:abstractNumId w:val="12"/>
+    <w:abstractNumId w:val="13"/>
     <w:lvlOverride w:ilvl="0">
       <w:startOverride w:val="1"/>
     </w:lvlOverride>
@@ -6796,6 +8684,18 @@
     </w:lvlOverride>
   </w:num>
   <w:num w:numId="15">
+    <w:abstractNumId w:val="12"/>
+  </w:num>
+  <w:num w:numId="16">
+    <w:abstractNumId w:val="14"/>
+  </w:num>
+  <w:num w:numId="17">
+    <w:abstractNumId w:val="10"/>
+    <w:lvlOverride w:ilvl="0">
+      <w:startOverride w:val="1"/>
+    </w:lvlOverride>
+  </w:num>
+  <w:num w:numId="18">
     <w:abstractNumId w:val="11"/>
   </w:num>
 </w:numbering>
@@ -6868,7 +8768,7 @@
     <w:lsdException w:name="macro" w:semiHidden="1" w:unhideWhenUsed="1"/>
     <w:lsdException w:name="toa heading" w:semiHidden="1" w:unhideWhenUsed="1"/>
     <w:lsdException w:name="List" w:semiHidden="1" w:unhideWhenUsed="1"/>
-    <w:lsdException w:name="List Bullet" w:semiHidden="1" w:unhideWhenUsed="1" w:qFormat="1"/>
+    <w:lsdException w:name="List Bullet" w:semiHidden="1" w:uiPriority="11" w:unhideWhenUsed="1" w:qFormat="1"/>
     <w:lsdException w:name="List Number" w:uiPriority="11"/>
     <w:lsdException w:name="List 2" w:semiHidden="1" w:unhideWhenUsed="1"/>
     <w:lsdException w:name="List 3" w:semiHidden="1" w:unhideWhenUsed="1"/>
@@ -6882,7 +8782,7 @@
     <w:lsdException w:name="List Number 3" w:semiHidden="1" w:unhideWhenUsed="1"/>
     <w:lsdException w:name="List Number 4" w:semiHidden="1" w:unhideWhenUsed="1"/>
     <w:lsdException w:name="List Number 5" w:semiHidden="1" w:unhideWhenUsed="1"/>
-    <w:lsdException w:name="Title" w:uiPriority="10" w:qFormat="1"/>
+    <w:lsdException w:name="Title" w:uiPriority="1" w:qFormat="1"/>
     <w:lsdException w:name="Closing" w:semiHidden="1" w:unhideWhenUsed="1"/>
     <w:lsdException w:name="Signature" w:semiHidden="1" w:unhideWhenUsed="1" w:qFormat="1"/>
     <w:lsdException w:name="Default Paragraph Font" w:semiHidden="1" w:uiPriority="1" w:unhideWhenUsed="1"/>
@@ -6894,7 +8794,7 @@
     <w:lsdException w:name="List Continue 4" w:semiHidden="1" w:unhideWhenUsed="1"/>
     <w:lsdException w:name="List Continue 5" w:semiHidden="1" w:unhideWhenUsed="1"/>
     <w:lsdException w:name="Message Header" w:semiHidden="1" w:unhideWhenUsed="1"/>
-    <w:lsdException w:name="Subtitle" w:uiPriority="11" w:qFormat="1"/>
+    <w:lsdException w:name="Subtitle" w:uiPriority="2" w:qFormat="1"/>
     <w:lsdException w:name="Salutation" w:semiHidden="1" w:unhideWhenUsed="1"/>
     <w:lsdException w:name="Date" w:semiHidden="1" w:unhideWhenUsed="1"/>
     <w:lsdException w:name="Body Text First Indent" w:semiHidden="1" w:unhideWhenUsed="1"/>
@@ -7277,7 +9177,6 @@
     <w:next w:val="Normal"/>
     <w:link w:val="Heading4Char"/>
     <w:uiPriority w:val="9"/>
-    <w:semiHidden/>
     <w:unhideWhenUsed/>
     <w:qFormat/>
     <w:rsid w:val="008D5E06"/>
@@ -7779,7 +9678,6 @@
     <w:basedOn w:val="DefaultParagraphFont"/>
     <w:link w:val="Heading4"/>
     <w:uiPriority w:val="9"/>
-    <w:semiHidden/>
     <w:rsid w:val="008D5E06"/>
     <w:rPr>
       <w:rFonts w:asciiTheme="majorHAnsi" w:eastAsiaTheme="majorEastAsia" w:hAnsiTheme="majorHAnsi" w:cstheme="majorBidi"/>
@@ -8586,6 +10484,93 @@
       <w:ind w:left="360"/>
     </w:pPr>
   </w:style>
+  <w:style w:type="paragraph" w:customStyle="1" w:styleId="p1">
+    <w:name w:val="p1"/>
+    <w:basedOn w:val="Normal"/>
+    <w:rsid w:val="00BD13B0"/>
+    <w:pPr>
+      <w:spacing w:after="0" w:line="240" w:lineRule="auto"/>
+    </w:pPr>
+    <w:rPr>
+      <w:rFonts w:ascii="Helvetica Neue" w:eastAsiaTheme="minorEastAsia" w:hAnsi="Helvetica Neue" w:cs="Times New Roman"/>
+      <w:color w:val="000000"/>
+      <w:sz w:val="38"/>
+      <w:szCs w:val="38"/>
+      <w:lang w:eastAsia="en-US"/>
+    </w:rPr>
+  </w:style>
+  <w:style w:type="character" w:customStyle="1" w:styleId="s1">
+    <w:name w:val="s1"/>
+    <w:basedOn w:val="DefaultParagraphFont"/>
+    <w:rsid w:val="00BD13B0"/>
+    <w:rPr>
+      <w:rFonts w:ascii="Helvetica Neue" w:hAnsi="Helvetica Neue" w:hint="default"/>
+      <w:b w:val="0"/>
+      <w:bCs w:val="0"/>
+      <w:i w:val="0"/>
+      <w:iCs w:val="0"/>
+      <w:sz w:val="50"/>
+      <w:szCs w:val="50"/>
+    </w:rPr>
+  </w:style>
+  <w:style w:type="paragraph" w:customStyle="1" w:styleId="p2">
+    <w:name w:val="p2"/>
+    <w:basedOn w:val="Normal"/>
+    <w:rsid w:val="000751D9"/>
+    <w:pPr>
+      <w:spacing w:after="0" w:line="240" w:lineRule="auto"/>
+    </w:pPr>
+    <w:rPr>
+      <w:rFonts w:ascii="Helvetica Neue" w:eastAsiaTheme="minorEastAsia" w:hAnsi="Helvetica Neue" w:cs="Times New Roman"/>
+      <w:color w:val="000000"/>
+      <w:sz w:val="38"/>
+      <w:szCs w:val="38"/>
+      <w:lang w:eastAsia="en-US"/>
+    </w:rPr>
+  </w:style>
+  <w:style w:type="character" w:customStyle="1" w:styleId="apple-converted-space">
+    <w:name w:val="apple-converted-space"/>
+    <w:basedOn w:val="DefaultParagraphFont"/>
+    <w:rsid w:val="000751D9"/>
+  </w:style>
+  <w:style w:type="character" w:customStyle="1" w:styleId="s2">
+    <w:name w:val="s2"/>
+    <w:basedOn w:val="DefaultParagraphFont"/>
+    <w:rsid w:val="00B96DFE"/>
+    <w:rPr>
+      <w:rFonts w:ascii="Helvetica Neue" w:hAnsi="Helvetica Neue" w:hint="default"/>
+      <w:b/>
+      <w:bCs/>
+      <w:i w:val="0"/>
+      <w:iCs w:val="0"/>
+      <w:sz w:val="50"/>
+      <w:szCs w:val="50"/>
+    </w:rPr>
+  </w:style>
+  <w:style w:type="character" w:styleId="UnresolvedMention">
+    <w:name w:val="Unresolved Mention"/>
+    <w:basedOn w:val="DefaultParagraphFont"/>
+    <w:uiPriority w:val="99"/>
+    <w:semiHidden/>
+    <w:unhideWhenUsed/>
+    <w:rsid w:val="003B5AF9"/>
+    <w:rPr>
+      <w:color w:val="605E5C"/>
+      <w:shd w:val="clear" w:color="auto" w:fill="E1DFDD"/>
+    </w:rPr>
+  </w:style>
+  <w:style w:type="paragraph" w:styleId="ListParagraph">
+    <w:name w:val="List Paragraph"/>
+    <w:basedOn w:val="Normal"/>
+    <w:uiPriority w:val="34"/>
+    <w:unhideWhenUsed/>
+    <w:qFormat/>
+    <w:rsid w:val="00445C7F"/>
+    <w:pPr>
+      <w:ind w:left="720"/>
+      <w:contextualSpacing/>
+    </w:pPr>
+  </w:style>
 </w:styles>
 </file>
 
@@ -9134,7 +11119,7 @@
     <w:charset w:val="00"/>
     <w:family w:val="roman"/>
     <w:pitch w:val="variable"/>
-    <w:sig w:usb0="E0002EFF" w:usb1="C000785B" w:usb2="00000009" w:usb3="00000000" w:csb0="000001FF" w:csb1="00000000"/>
+    <w:sig w:usb0="E0002AFF" w:usb1="C0007841" w:usb2="00000009" w:usb3="00000000" w:csb0="000001FF" w:csb1="00000000"/>
   </w:font>
   <w:font w:name="Courier New">
     <w:panose1 w:val="02070309020205020404"/>
@@ -9155,7 +11140,7 @@
     <w:charset w:val="00"/>
     <w:family w:val="swiss"/>
     <w:pitch w:val="variable"/>
-    <w:sig w:usb0="E0002EFF" w:usb1="C000785B" w:usb2="00000009" w:usb3="00000000" w:csb0="000001FF" w:csb1="00000000"/>
+    <w:sig w:usb0="E0002AFF" w:usb1="C0007843" w:usb2="00000009" w:usb3="00000000" w:csb0="000001FF" w:csb1="00000000"/>
   </w:font>
   <w:font w:name="Arial Black">
     <w:panose1 w:val="020B0A04020102020204"/>
@@ -9163,6 +11148,13 @@
     <w:family w:val="swiss"/>
     <w:pitch w:val="variable"/>
     <w:sig w:usb0="A00002AF" w:usb1="400078FB" w:usb2="00000000" w:usb3="00000000" w:csb0="0000009F" w:csb1="00000000"/>
+  </w:font>
+  <w:font w:name="Helvetica Neue">
+    <w:altName w:val="Sylfaen"/>
+    <w:charset w:val="00"/>
+    <w:family w:val="auto"/>
+    <w:pitch w:val="variable"/>
+    <w:sig w:usb0="E50002FF" w:usb1="500079DB" w:usb2="00000010" w:usb3="00000000" w:csb0="00000001" w:csb1="00000000"/>
   </w:font>
   <w:font w:name="Arial-BoldMT">
     <w:altName w:val="Arial"/>
@@ -9178,14 +11170,14 @@
     <w:charset w:val="00"/>
     <w:family w:val="swiss"/>
     <w:pitch w:val="variable"/>
-    <w:sig w:usb0="E4002EFF" w:usb1="C000247B" w:usb2="00000009" w:usb3="00000000" w:csb0="000001FF" w:csb1="00000000"/>
+    <w:sig w:usb0="E1002AFF" w:usb1="4000ACFF" w:usb2="00000009" w:usb3="00000000" w:csb0="000001FF" w:csb1="00000000"/>
   </w:font>
   <w:font w:name="Calibri Light">
     <w:panose1 w:val="020F0302020204030204"/>
     <w:charset w:val="00"/>
     <w:family w:val="swiss"/>
     <w:pitch w:val="variable"/>
-    <w:sig w:usb0="E4002EFF" w:usb1="C000247B" w:usb2="00000009" w:usb3="00000000" w:csb0="000001FF" w:csb1="00000000"/>
+    <w:sig w:usb0="A0002AEF" w:usb1="4000207B" w:usb2="00000000" w:usb3="00000000" w:csb0="000001FF" w:csb1="00000000"/>
   </w:font>
 </w:fonts>
 </file>
@@ -9207,7 +11199,9 @@
   <w:rsids>
     <w:rsidRoot w:val="004E1602"/>
     <w:rsid w:val="004E1602"/>
+    <w:rsid w:val="008411BF"/>
     <w:rsid w:val="00846615"/>
+    <w:rsid w:val="008E1F63"/>
     <w:rsid w:val="00C52318"/>
   </w:rsids>
   <m:mathPr>
@@ -10095,7 +12089,7 @@
 </file>
 
 <file path=customXml/itemProps2.xml><?xml version="1.0" encoding="utf-8"?>
-<ds:datastoreItem xmlns:ds="http://schemas.openxmlformats.org/officeDocument/2006/customXml" ds:itemID="{2584A863-DF68-43F0-96E0-B4296FDEA533}">
+<ds:datastoreItem xmlns:ds="http://schemas.openxmlformats.org/officeDocument/2006/customXml" ds:itemID="{CEFF3F08-47FA-4A81-9C26-5824F55327C5}">
   <ds:schemaRefs>
     <ds:schemaRef ds:uri="http://schemas.openxmlformats.org/officeDocument/2006/bibliography"/>
   </ds:schemaRefs>

</xml_diff>

<commit_message>
Renamed CHANGE LOG TABLE to CHANGE LOG ENTRY TABLE
</commit_message>
<xml_diff>
--- a/csc131-computer-software-engineering/assignments/4-logism-an-android-logic-simulator/design-document/documentation.docx
+++ b/csc131-computer-software-engineering/assignments/4-logism-an-android-logic-simulator/design-document/documentation.docx
@@ -7528,8 +7528,6 @@
         <w:pStyle w:val="Heading3"/>
       </w:pPr>
       <w:bookmarkStart w:id="18" w:name="_Toc20091521"/>
-      <w:bookmarkStart w:id="19" w:name="_GoBack"/>
-      <w:bookmarkEnd w:id="19"/>
       <w:r>
         <w:t>Summary</w:t>
       </w:r>
@@ -7628,12 +7626,19 @@
       <w:pPr>
         <w:pStyle w:val="Heading1"/>
       </w:pPr>
-      <w:bookmarkStart w:id="20" w:name="_Toc20091522"/>
+      <w:bookmarkStart w:id="19" w:name="_Toc20091522"/>
+      <w:bookmarkStart w:id="20" w:name="_GoBack"/>
       <w:r>
         <w:lastRenderedPageBreak/>
-        <w:t>Change Log Table</w:t>
+        <w:t xml:space="preserve">Change Log </w:t>
       </w:r>
-      <w:bookmarkEnd w:id="20"/>
+      <w:r>
+        <w:t xml:space="preserve">Entry </w:t>
+      </w:r>
+      <w:r>
+        <w:t>Table</w:t>
+      </w:r>
+      <w:bookmarkEnd w:id="19"/>
     </w:p>
     <w:tbl>
       <w:tblPr>
@@ -7656,6 +7661,7 @@
           <w:tcPr>
             <w:tcW w:w="2265" w:type="dxa"/>
           </w:tcPr>
+          <w:bookmarkEnd w:id="20"/>
           <w:p>
             <w:r>
               <w:t>When</w:t>
@@ -11119,7 +11125,7 @@
     <w:charset w:val="00"/>
     <w:family w:val="roman"/>
     <w:pitch w:val="variable"/>
-    <w:sig w:usb0="E0002AFF" w:usb1="C0007841" w:usb2="00000009" w:usb3="00000000" w:csb0="000001FF" w:csb1="00000000"/>
+    <w:sig w:usb0="E0002EFF" w:usb1="C000785B" w:usb2="00000009" w:usb3="00000000" w:csb0="000001FF" w:csb1="00000000"/>
   </w:font>
   <w:font w:name="Courier New">
     <w:panose1 w:val="02070309020205020404"/>
@@ -11140,7 +11146,7 @@
     <w:charset w:val="00"/>
     <w:family w:val="swiss"/>
     <w:pitch w:val="variable"/>
-    <w:sig w:usb0="E0002AFF" w:usb1="C0007843" w:usb2="00000009" w:usb3="00000000" w:csb0="000001FF" w:csb1="00000000"/>
+    <w:sig w:usb0="E0002EFF" w:usb1="C000785B" w:usb2="00000009" w:usb3="00000000" w:csb0="000001FF" w:csb1="00000000"/>
   </w:font>
   <w:font w:name="Arial Black">
     <w:panose1 w:val="020B0A04020102020204"/>
@@ -11170,14 +11176,14 @@
     <w:charset w:val="00"/>
     <w:family w:val="swiss"/>
     <w:pitch w:val="variable"/>
-    <w:sig w:usb0="E1002AFF" w:usb1="4000ACFF" w:usb2="00000009" w:usb3="00000000" w:csb0="000001FF" w:csb1="00000000"/>
+    <w:sig w:usb0="E4002EFF" w:usb1="C000247B" w:usb2="00000009" w:usb3="00000000" w:csb0="000001FF" w:csb1="00000000"/>
   </w:font>
   <w:font w:name="Calibri Light">
     <w:panose1 w:val="020F0302020204030204"/>
     <w:charset w:val="00"/>
     <w:family w:val="swiss"/>
     <w:pitch w:val="variable"/>
-    <w:sig w:usb0="A0002AEF" w:usb1="4000207B" w:usb2="00000000" w:usb3="00000000" w:csb0="000001FF" w:csb1="00000000"/>
+    <w:sig w:usb0="E4002EFF" w:usb1="C000247B" w:usb2="00000009" w:usb3="00000000" w:csb0="000001FF" w:csb1="00000000"/>
   </w:font>
 </w:fonts>
 </file>
@@ -12089,7 +12095,7 @@
 </file>
 
 <file path=customXml/itemProps2.xml><?xml version="1.0" encoding="utf-8"?>
-<ds:datastoreItem xmlns:ds="http://schemas.openxmlformats.org/officeDocument/2006/customXml" ds:itemID="{CEFF3F08-47FA-4A81-9C26-5824F55327C5}">
+<ds:datastoreItem xmlns:ds="http://schemas.openxmlformats.org/officeDocument/2006/customXml" ds:itemID="{D17817D6-0EE3-4E0B-87AB-33294002E266}">
   <ds:schemaRefs>
     <ds:schemaRef ds:uri="http://schemas.openxmlformats.org/officeDocument/2006/bibliography"/>
   </ds:schemaRefs>

</xml_diff>